<commit_message>
changes to Nelian's test plan
</commit_message>
<xml_diff>
--- a/Test Plans - HH2/Test Plan - Nelian.docx
+++ b/Test Plans - HH2/Test Plan - Nelian.docx
@@ -165,16 +165,31 @@
     <w:p>
       <w:pPr>
         <w:ind w:firstLine="720"/>
-        <w:rPr>
-          <w:sz w:val="24"/>
-        </w:rPr>
-      </w:pPr>
-      <w:r>
-        <w:rPr>
-          <w:sz w:val="24"/>
-          <w:szCs w:val="24"/>
-        </w:rPr>
-        <w:t xml:space="preserve">This test plan document will outline the procedure to perform unit testing and validation of the functionality of the individual software modules of </w:t>
+        <w:jc w:val="both"/>
+        <w:rPr>
+          <w:sz w:val="24"/>
+        </w:rPr>
+      </w:pPr>
+      <w:r>
+        <w:rPr>
+          <w:sz w:val="24"/>
+          <w:szCs w:val="24"/>
+        </w:rPr>
+        <w:t>This test plan document will outline the procedure to perform unit testing and validation of the functionality of the individual software modules of</w:t>
+      </w:r>
+      <w:r>
+        <w:rPr>
+          <w:sz w:val="24"/>
+          <w:szCs w:val="24"/>
+        </w:rPr>
+        <w:t xml:space="preserve"> Team Aguacate’s</w:t>
+      </w:r>
+      <w:r>
+        <w:rPr>
+          <w:sz w:val="24"/>
+          <w:szCs w:val="24"/>
+        </w:rPr>
+        <w:t xml:space="preserve"> </w:t>
       </w:r>
       <w:r>
         <w:rPr>
@@ -594,6 +609,7 @@
     <w:p>
       <w:pPr>
         <w:ind w:firstLine="720"/>
+        <w:jc w:val="both"/>
         <w:rPr>
           <w:sz w:val="24"/>
         </w:rPr>
@@ -602,648 +618,1231 @@
         <w:t>Gitlab API describes functionalities that are not actually available. Workarounds were needed to be found in order to obtain the needed functionality.</w:t>
       </w:r>
       <w:r>
-        <w:t xml:space="preserve"> Some of the tests performed depend of the velocity of response of the server. If the computer or server is slow, a timeout on the testing framework can occur.</w:t>
-      </w:r>
-    </w:p>
-    <w:p>
-      <w:pPr>
-        <w:pStyle w:val="Heading2"/>
-      </w:pPr>
-      <w:r>
-        <w:t xml:space="preserve">Features to be </w:t>
-      </w:r>
-      <w:r>
-        <w:t>tested</w:t>
-      </w:r>
-    </w:p>
-    <w:p>
-      <w:pPr>
-        <w:pStyle w:val="ListParagraph"/>
-        <w:numPr>
-          <w:ilvl w:val="0"/>
-          <w:numId w:val="3"/>
-        </w:numPr>
-        <w:rPr>
-          <w:sz w:val="24"/>
-        </w:rPr>
-      </w:pPr>
-      <w:r>
-        <w:rPr>
-          <w:sz w:val="24"/>
-          <w:szCs w:val="24"/>
-        </w:rPr>
-        <w:t xml:space="preserve">Git </w:t>
-      </w:r>
-      <w:r>
-        <w:rPr>
-          <w:sz w:val="24"/>
-        </w:rPr>
-        <w:t>Project</w:t>
-      </w:r>
-    </w:p>
-    <w:p>
-      <w:pPr>
-        <w:pStyle w:val="ListParagraph"/>
-        <w:numPr>
-          <w:ilvl w:val="1"/>
-          <w:numId w:val="3"/>
-        </w:numPr>
-        <w:rPr>
-          <w:sz w:val="24"/>
-        </w:rPr>
-      </w:pPr>
-      <w:r>
-        <w:rPr>
-          <w:sz w:val="24"/>
-        </w:rPr>
-        <w:t>Create new Project</w:t>
-      </w:r>
-    </w:p>
-    <w:p>
-      <w:pPr>
-        <w:pStyle w:val="ListParagraph"/>
-        <w:numPr>
-          <w:ilvl w:val="1"/>
-          <w:numId w:val="3"/>
-        </w:numPr>
-        <w:rPr>
-          <w:sz w:val="24"/>
-        </w:rPr>
-      </w:pPr>
-      <w:r>
-        <w:rPr>
-          <w:sz w:val="24"/>
-        </w:rPr>
-        <w:t>Fail to create a project (project already exists)</w:t>
-      </w:r>
-    </w:p>
-    <w:p>
-      <w:pPr>
-        <w:pStyle w:val="ListParagraph"/>
-        <w:numPr>
-          <w:ilvl w:val="1"/>
-          <w:numId w:val="3"/>
-        </w:numPr>
-        <w:rPr>
-          <w:sz w:val="24"/>
-        </w:rPr>
-      </w:pPr>
-      <w:r>
-        <w:rPr>
-          <w:sz w:val="24"/>
-        </w:rPr>
-        <w:t>Get Projects</w:t>
-      </w:r>
-    </w:p>
-    <w:p>
-      <w:pPr>
-        <w:pStyle w:val="ListParagraph"/>
-        <w:numPr>
-          <w:ilvl w:val="1"/>
-          <w:numId w:val="3"/>
-        </w:numPr>
-        <w:rPr>
-          <w:sz w:val="24"/>
-        </w:rPr>
-      </w:pPr>
-      <w:r>
-        <w:rPr>
-          <w:sz w:val="24"/>
-        </w:rPr>
-        <w:t>Get Project</w:t>
-      </w:r>
-    </w:p>
-    <w:p>
-      <w:pPr>
-        <w:pStyle w:val="ListParagraph"/>
-        <w:numPr>
-          <w:ilvl w:val="1"/>
-          <w:numId w:val="3"/>
-        </w:numPr>
-        <w:rPr>
-          <w:sz w:val="24"/>
-        </w:rPr>
-      </w:pPr>
-      <w:r>
-        <w:rPr>
-          <w:sz w:val="24"/>
-        </w:rPr>
-        <w:t>Get Inexistent Project</w:t>
-      </w:r>
-      <w:r>
-        <w:rPr>
-          <w:sz w:val="24"/>
-        </w:rPr>
-        <w:t xml:space="preserve"> – Throw error (404)</w:t>
-      </w:r>
-    </w:p>
-    <w:p>
-      <w:pPr>
-        <w:pStyle w:val="ListParagraph"/>
-        <w:numPr>
-          <w:ilvl w:val="1"/>
-          <w:numId w:val="3"/>
-        </w:numPr>
-        <w:rPr>
-          <w:sz w:val="24"/>
-        </w:rPr>
-      </w:pPr>
-      <w:r>
-        <w:rPr>
-          <w:sz w:val="24"/>
-        </w:rPr>
-        <w:t>Populate Project (Initialize Git Repository)</w:t>
-      </w:r>
-    </w:p>
-    <w:p>
-      <w:pPr>
-        <w:pStyle w:val="ListParagraph"/>
-        <w:numPr>
-          <w:ilvl w:val="1"/>
-          <w:numId w:val="3"/>
-        </w:numPr>
-        <w:rPr>
-          <w:sz w:val="24"/>
-        </w:rPr>
-      </w:pPr>
-      <w:r>
-        <w:rPr>
-          <w:sz w:val="24"/>
-        </w:rPr>
-        <w:t>Add Project Member</w:t>
-      </w:r>
-    </w:p>
-    <w:p>
-      <w:pPr>
-        <w:pStyle w:val="ListParagraph"/>
-        <w:numPr>
-          <w:ilvl w:val="1"/>
-          <w:numId w:val="3"/>
-        </w:numPr>
-        <w:rPr>
-          <w:sz w:val="24"/>
-        </w:rPr>
-      </w:pPr>
-      <w:r>
-        <w:rPr>
-          <w:sz w:val="24"/>
-        </w:rPr>
-        <w:t>Delete Project</w:t>
-      </w:r>
-    </w:p>
-    <w:p>
-      <w:pPr>
-        <w:pStyle w:val="ListParagraph"/>
-        <w:numPr>
-          <w:ilvl w:val="1"/>
-          <w:numId w:val="3"/>
-        </w:numPr>
-        <w:rPr>
-          <w:sz w:val="24"/>
-        </w:rPr>
-      </w:pPr>
-      <w:r>
-        <w:rPr>
-          <w:sz w:val="24"/>
-        </w:rPr>
-        <w:t>Delete Inexistent Project</w:t>
-      </w:r>
-      <w:r>
-        <w:rPr>
-          <w:sz w:val="24"/>
-        </w:rPr>
-        <w:t xml:space="preserve"> – Throw error (404)</w:t>
-      </w:r>
-    </w:p>
-    <w:p>
-      <w:pPr>
-        <w:pStyle w:val="ListParagraph"/>
-        <w:numPr>
-          <w:ilvl w:val="0"/>
-          <w:numId w:val="3"/>
-        </w:numPr>
-        <w:rPr>
-          <w:sz w:val="24"/>
-        </w:rPr>
-      </w:pPr>
-      <w:r>
-        <w:rPr>
-          <w:sz w:val="24"/>
-          <w:szCs w:val="24"/>
-        </w:rPr>
-        <w:t>Git Repository</w:t>
-      </w:r>
-    </w:p>
-    <w:p>
-      <w:pPr>
-        <w:pStyle w:val="ListParagraph"/>
-        <w:numPr>
-          <w:ilvl w:val="1"/>
-          <w:numId w:val="3"/>
-        </w:numPr>
-        <w:rPr>
-          <w:sz w:val="24"/>
-        </w:rPr>
-      </w:pPr>
-      <w:r>
-        <w:rPr>
-          <w:sz w:val="24"/>
-        </w:rPr>
-        <w:t>Get Project Archive</w:t>
-      </w:r>
-    </w:p>
-    <w:p>
-      <w:pPr>
-        <w:pStyle w:val="ListParagraph"/>
-        <w:numPr>
-          <w:ilvl w:val="1"/>
-          <w:numId w:val="3"/>
-        </w:numPr>
-        <w:rPr>
-          <w:sz w:val="24"/>
-        </w:rPr>
-      </w:pPr>
-      <w:r>
-        <w:rPr>
-          <w:sz w:val="24"/>
-        </w:rPr>
-        <w:t>Get Branches</w:t>
-      </w:r>
-    </w:p>
-    <w:p>
-      <w:pPr>
-        <w:pStyle w:val="ListParagraph"/>
-        <w:numPr>
-          <w:ilvl w:val="1"/>
-          <w:numId w:val="3"/>
-        </w:numPr>
-        <w:rPr>
-          <w:sz w:val="24"/>
-        </w:rPr>
-      </w:pPr>
-      <w:r>
-        <w:rPr>
-          <w:sz w:val="24"/>
-        </w:rPr>
-        <w:t>Get Branch</w:t>
-      </w:r>
-    </w:p>
-    <w:p>
-      <w:pPr>
-        <w:pStyle w:val="ListParagraph"/>
-        <w:numPr>
-          <w:ilvl w:val="1"/>
-          <w:numId w:val="3"/>
-        </w:numPr>
-        <w:rPr>
-          <w:sz w:val="24"/>
-        </w:rPr>
-      </w:pPr>
-      <w:r>
-        <w:rPr>
-          <w:sz w:val="24"/>
-        </w:rPr>
-        <w:t>Get Inexistent Branch – Throw error (404)</w:t>
-      </w:r>
-    </w:p>
-    <w:p>
-      <w:pPr>
-        <w:pStyle w:val="ListParagraph"/>
-        <w:numPr>
-          <w:ilvl w:val="1"/>
-          <w:numId w:val="3"/>
-        </w:numPr>
-        <w:rPr>
-          <w:sz w:val="24"/>
-        </w:rPr>
-      </w:pPr>
-      <w:r>
-        <w:rPr>
-          <w:sz w:val="24"/>
-        </w:rPr>
-        <w:t>Get Commits</w:t>
-      </w:r>
-    </w:p>
-    <w:p>
-      <w:pPr>
-        <w:pStyle w:val="ListParagraph"/>
-        <w:numPr>
-          <w:ilvl w:val="1"/>
-          <w:numId w:val="3"/>
-        </w:numPr>
-        <w:rPr>
-          <w:sz w:val="24"/>
-        </w:rPr>
-      </w:pPr>
-      <w:r>
-        <w:rPr>
-          <w:sz w:val="24"/>
-        </w:rPr>
-        <w:t>Get Commit</w:t>
-      </w:r>
-    </w:p>
-    <w:p>
-      <w:pPr>
-        <w:pStyle w:val="ListParagraph"/>
-        <w:numPr>
-          <w:ilvl w:val="1"/>
-          <w:numId w:val="3"/>
-        </w:numPr>
-        <w:rPr>
-          <w:sz w:val="24"/>
-        </w:rPr>
-      </w:pPr>
-      <w:r>
-        <w:rPr>
-          <w:sz w:val="24"/>
-        </w:rPr>
-        <w:t>Get Diff</w:t>
-      </w:r>
-    </w:p>
-    <w:p>
-      <w:pPr>
-        <w:pStyle w:val="ListParagraph"/>
-        <w:numPr>
-          <w:ilvl w:val="1"/>
-          <w:numId w:val="3"/>
-        </w:numPr>
-        <w:rPr>
-          <w:sz w:val="24"/>
-        </w:rPr>
-      </w:pPr>
-      <w:r>
-        <w:rPr>
-          <w:sz w:val="24"/>
-        </w:rPr>
-        <w:lastRenderedPageBreak/>
-        <w:t>List Repository Tree</w:t>
-      </w:r>
-    </w:p>
-    <w:p>
-      <w:pPr>
-        <w:pStyle w:val="ListParagraph"/>
-        <w:numPr>
-          <w:ilvl w:val="1"/>
-          <w:numId w:val="3"/>
-        </w:numPr>
-        <w:rPr>
-          <w:sz w:val="24"/>
-        </w:rPr>
-      </w:pPr>
-      <w:r>
-        <w:rPr>
-          <w:sz w:val="24"/>
-        </w:rPr>
-        <w:t>Get Raw Blob</w:t>
-      </w:r>
-    </w:p>
-    <w:p>
-      <w:pPr>
-        <w:pStyle w:val="ListParagraph"/>
-        <w:numPr>
-          <w:ilvl w:val="0"/>
-          <w:numId w:val="3"/>
-        </w:numPr>
-        <w:rPr>
-          <w:sz w:val="24"/>
-        </w:rPr>
-      </w:pPr>
-      <w:r>
-        <w:rPr>
-          <w:sz w:val="24"/>
-        </w:rPr>
-        <w:t>Git Session</w:t>
-      </w:r>
-    </w:p>
-    <w:p>
-      <w:pPr>
-        <w:pStyle w:val="ListParagraph"/>
-        <w:numPr>
-          <w:ilvl w:val="1"/>
-          <w:numId w:val="3"/>
-        </w:numPr>
-        <w:rPr>
-          <w:sz w:val="24"/>
-        </w:rPr>
-      </w:pPr>
-      <w:r>
-        <w:rPr>
-          <w:sz w:val="24"/>
-        </w:rPr>
-        <w:t>Login</w:t>
-      </w:r>
-    </w:p>
-    <w:p>
-      <w:pPr>
-        <w:pStyle w:val="ListParagraph"/>
-        <w:numPr>
-          <w:ilvl w:val="0"/>
-          <w:numId w:val="3"/>
-        </w:numPr>
-        <w:rPr>
-          <w:sz w:val="24"/>
-        </w:rPr>
-      </w:pPr>
-      <w:r>
-        <w:rPr>
-          <w:sz w:val="24"/>
-        </w:rPr>
-        <w:t>Git Users</w:t>
-      </w:r>
-    </w:p>
-    <w:p>
-      <w:pPr>
-        <w:pStyle w:val="ListParagraph"/>
-        <w:numPr>
-          <w:ilvl w:val="1"/>
-          <w:numId w:val="3"/>
-        </w:numPr>
-        <w:rPr>
-          <w:sz w:val="24"/>
-        </w:rPr>
-      </w:pPr>
-      <w:r>
-        <w:rPr>
-          <w:sz w:val="24"/>
-        </w:rPr>
-        <w:t>Create User</w:t>
-      </w:r>
-    </w:p>
-    <w:p>
-      <w:pPr>
-        <w:pStyle w:val="ListParagraph"/>
-        <w:numPr>
-          <w:ilvl w:val="1"/>
-          <w:numId w:val="3"/>
-        </w:numPr>
-        <w:rPr>
-          <w:sz w:val="24"/>
-        </w:rPr>
-      </w:pPr>
-      <w:r>
-        <w:rPr>
-          <w:sz w:val="24"/>
-        </w:rPr>
-        <w:t>Fail to create user (already existed) – throw error (404)</w:t>
-      </w:r>
-    </w:p>
-    <w:p>
-      <w:pPr>
-        <w:pStyle w:val="ListParagraph"/>
-        <w:numPr>
-          <w:ilvl w:val="1"/>
-          <w:numId w:val="3"/>
-        </w:numPr>
-        <w:rPr>
-          <w:sz w:val="24"/>
-        </w:rPr>
-      </w:pPr>
-      <w:r>
-        <w:rPr>
-          <w:sz w:val="24"/>
-        </w:rPr>
-        <w:t>Get Users</w:t>
-      </w:r>
-    </w:p>
-    <w:p>
-      <w:pPr>
-        <w:pStyle w:val="ListParagraph"/>
-        <w:numPr>
-          <w:ilvl w:val="1"/>
-          <w:numId w:val="3"/>
-        </w:numPr>
-        <w:rPr>
-          <w:sz w:val="24"/>
-        </w:rPr>
-      </w:pPr>
-      <w:r>
-        <w:rPr>
-          <w:sz w:val="24"/>
-        </w:rPr>
-        <w:t>Get User</w:t>
-      </w:r>
-    </w:p>
-    <w:p>
-      <w:pPr>
-        <w:pStyle w:val="ListParagraph"/>
-        <w:numPr>
-          <w:ilvl w:val="1"/>
-          <w:numId w:val="3"/>
-        </w:numPr>
-        <w:rPr>
-          <w:sz w:val="24"/>
-        </w:rPr>
-      </w:pPr>
-      <w:r>
-        <w:rPr>
-          <w:sz w:val="24"/>
-        </w:rPr>
-        <w:t>Modify User</w:t>
-      </w:r>
-    </w:p>
-    <w:p>
-      <w:pPr>
-        <w:pStyle w:val="ListParagraph"/>
-        <w:numPr>
-          <w:ilvl w:val="1"/>
-          <w:numId w:val="3"/>
-        </w:numPr>
-        <w:rPr>
-          <w:sz w:val="24"/>
-        </w:rPr>
-      </w:pPr>
-      <w:r>
-        <w:rPr>
-          <w:sz w:val="24"/>
-        </w:rPr>
-        <w:t>Delete User</w:t>
-      </w:r>
-    </w:p>
-    <w:p>
-      <w:pPr>
-        <w:pStyle w:val="ListParagraph"/>
-        <w:numPr>
-          <w:ilvl w:val="1"/>
-          <w:numId w:val="3"/>
-        </w:numPr>
-        <w:rPr>
-          <w:sz w:val="24"/>
-        </w:rPr>
-      </w:pPr>
-      <w:r>
-        <w:rPr>
-          <w:sz w:val="24"/>
-        </w:rPr>
-        <w:t>Fail getting deleted user – throw error (404)</w:t>
-      </w:r>
-    </w:p>
-    <w:p>
-      <w:pPr>
-        <w:pStyle w:val="Heading2"/>
-      </w:pPr>
-      <w:r>
-        <w:t xml:space="preserve">Features </w:t>
-      </w:r>
-      <w:r>
-        <w:t>not</w:t>
-      </w:r>
-      <w:r>
-        <w:t xml:space="preserve"> to be </w:t>
-      </w:r>
-      <w:r>
-        <w:t>tested</w:t>
-      </w:r>
-    </w:p>
-    <w:p>
-      <w:pPr>
-        <w:pStyle w:val="ListParagraph"/>
-        <w:numPr>
-          <w:ilvl w:val="0"/>
-          <w:numId w:val="3"/>
-        </w:numPr>
-        <w:rPr>
-          <w:sz w:val="24"/>
-        </w:rPr>
-      </w:pPr>
-      <w:r>
-        <w:rPr>
-          <w:sz w:val="24"/>
-          <w:szCs w:val="24"/>
-        </w:rPr>
-        <w:t>?</w:t>
-      </w:r>
-    </w:p>
-    <w:p>
-      <w:pPr>
-        <w:pStyle w:val="Heading2"/>
-      </w:pPr>
-      <w:r>
-        <w:t>Approach</w:t>
-      </w:r>
-    </w:p>
-    <w:p>
-      <w:pPr>
-        <w:pStyle w:val="Heading3"/>
-      </w:pPr>
-      <w:r>
-        <w:t>General Description</w:t>
-      </w:r>
-    </w:p>
-    <w:p>
-      <w:pPr>
-        <w:ind w:firstLine="720"/>
-      </w:pPr>
-      <w:r>
-        <w:t>The tests will consist of calling the specific functions and compare the responses status codes and/or body with the ones expected.</w:t>
-      </w:r>
-      <w:r>
-        <w:t xml:space="preserve"> The procedure is included in the test procedure plan.</w:t>
+        <w:t xml:space="preserve"> Some of the tests performed depend of the velocity of response of the server. If the computer or server is slow, </w:t>
+      </w:r>
+      <w:r>
+        <w:t xml:space="preserve">or if the terminal fails to terminate a child process that is spawn for populate project, </w:t>
+      </w:r>
+      <w:r>
+        <w:t>a timeout on the testing framework can occur.</w:t>
+      </w:r>
+      <w:r>
+        <w:t xml:space="preserve"> A timeout does not means that the test failed, although the testing framework will mark it as not passed.</w:t>
+      </w:r>
+      <w:r>
+        <w:t xml:space="preserve"> When used in the integration phase, a timeout will have to be implemented such that the process can terminate.</w:t>
       </w:r>
       <w:bookmarkStart w:id="0" w:name="_GoBack"/>
       <w:bookmarkEnd w:id="0"/>
     </w:p>
     <w:p>
       <w:pPr>
+        <w:pStyle w:val="Heading2"/>
+      </w:pPr>
+      <w:r>
+        <w:t xml:space="preserve">Features to be </w:t>
+      </w:r>
+      <w:r>
+        <w:t>tested</w:t>
+      </w:r>
+    </w:p>
+    <w:p>
+      <w:pPr>
+        <w:pStyle w:val="ListParagraph"/>
+        <w:numPr>
+          <w:ilvl w:val="0"/>
+          <w:numId w:val="3"/>
+        </w:numPr>
+        <w:rPr>
+          <w:sz w:val="24"/>
+        </w:rPr>
+      </w:pPr>
+      <w:r>
+        <w:rPr>
+          <w:sz w:val="24"/>
+          <w:szCs w:val="24"/>
+        </w:rPr>
+        <w:t xml:space="preserve">Git </w:t>
+      </w:r>
+      <w:r>
+        <w:rPr>
+          <w:sz w:val="24"/>
+        </w:rPr>
+        <w:t>Project</w:t>
+      </w:r>
+    </w:p>
+    <w:p>
+      <w:pPr>
+        <w:pStyle w:val="ListParagraph"/>
+        <w:numPr>
+          <w:ilvl w:val="1"/>
+          <w:numId w:val="3"/>
+        </w:numPr>
+        <w:rPr>
+          <w:sz w:val="24"/>
+        </w:rPr>
+      </w:pPr>
+      <w:r>
+        <w:rPr>
+          <w:sz w:val="24"/>
+        </w:rPr>
+        <w:t>Create new Project</w:t>
+      </w:r>
+    </w:p>
+    <w:p>
+      <w:pPr>
+        <w:pStyle w:val="ListParagraph"/>
+        <w:numPr>
+          <w:ilvl w:val="2"/>
+          <w:numId w:val="3"/>
+        </w:numPr>
+        <w:rPr>
+          <w:sz w:val="24"/>
+        </w:rPr>
+      </w:pPr>
+      <w:r>
+        <w:rPr>
+          <w:sz w:val="24"/>
+        </w:rPr>
+        <w:t>Create a new git repository</w:t>
+      </w:r>
+    </w:p>
+    <w:p>
+      <w:pPr>
+        <w:pStyle w:val="ListParagraph"/>
+        <w:numPr>
+          <w:ilvl w:val="1"/>
+          <w:numId w:val="3"/>
+        </w:numPr>
+        <w:rPr>
+          <w:sz w:val="24"/>
+        </w:rPr>
+      </w:pPr>
+      <w:r>
+        <w:rPr>
+          <w:sz w:val="24"/>
+        </w:rPr>
+        <w:t xml:space="preserve">Fail to create a project </w:t>
+      </w:r>
+    </w:p>
+    <w:p>
+      <w:pPr>
+        <w:pStyle w:val="ListParagraph"/>
+        <w:numPr>
+          <w:ilvl w:val="2"/>
+          <w:numId w:val="3"/>
+        </w:numPr>
+        <w:rPr>
+          <w:sz w:val="24"/>
+        </w:rPr>
+      </w:pPr>
+      <w:r>
+        <w:rPr>
+          <w:sz w:val="24"/>
+        </w:rPr>
+        <w:t xml:space="preserve">Try to create a </w:t>
+      </w:r>
+      <w:r>
+        <w:rPr>
+          <w:sz w:val="24"/>
+        </w:rPr>
+        <w:t xml:space="preserve">project </w:t>
+      </w:r>
+      <w:r>
+        <w:rPr>
+          <w:sz w:val="24"/>
+        </w:rPr>
+        <w:t>that already exists – throw error (404)</w:t>
+      </w:r>
+    </w:p>
+    <w:p>
+      <w:pPr>
+        <w:pStyle w:val="ListParagraph"/>
+        <w:numPr>
+          <w:ilvl w:val="1"/>
+          <w:numId w:val="3"/>
+        </w:numPr>
+        <w:rPr>
+          <w:sz w:val="24"/>
+        </w:rPr>
+      </w:pPr>
+      <w:r>
+        <w:rPr>
+          <w:sz w:val="24"/>
+        </w:rPr>
+        <w:t>Get Projects</w:t>
+      </w:r>
+    </w:p>
+    <w:p>
+      <w:pPr>
+        <w:pStyle w:val="ListParagraph"/>
+        <w:numPr>
+          <w:ilvl w:val="2"/>
+          <w:numId w:val="3"/>
+        </w:numPr>
+        <w:rPr>
+          <w:sz w:val="24"/>
+        </w:rPr>
+      </w:pPr>
+      <w:r>
+        <w:rPr>
+          <w:sz w:val="24"/>
+        </w:rPr>
+        <w:t>Get all projects</w:t>
+      </w:r>
+    </w:p>
+    <w:p>
+      <w:pPr>
+        <w:pStyle w:val="ListParagraph"/>
+        <w:numPr>
+          <w:ilvl w:val="1"/>
+          <w:numId w:val="3"/>
+        </w:numPr>
+        <w:rPr>
+          <w:sz w:val="24"/>
+        </w:rPr>
+      </w:pPr>
+      <w:r>
+        <w:rPr>
+          <w:sz w:val="24"/>
+        </w:rPr>
+        <w:t>Get Project</w:t>
+      </w:r>
+    </w:p>
+    <w:p>
+      <w:pPr>
+        <w:pStyle w:val="ListParagraph"/>
+        <w:numPr>
+          <w:ilvl w:val="2"/>
+          <w:numId w:val="3"/>
+        </w:numPr>
+        <w:rPr>
+          <w:sz w:val="24"/>
+        </w:rPr>
+      </w:pPr>
+      <w:r>
+        <w:rPr>
+          <w:sz w:val="24"/>
+        </w:rPr>
+        <w:t>Get specific project information</w:t>
+      </w:r>
+    </w:p>
+    <w:p>
+      <w:pPr>
+        <w:pStyle w:val="ListParagraph"/>
+        <w:numPr>
+          <w:ilvl w:val="1"/>
+          <w:numId w:val="3"/>
+        </w:numPr>
+        <w:rPr>
+          <w:sz w:val="24"/>
+        </w:rPr>
+      </w:pPr>
+      <w:r>
+        <w:rPr>
+          <w:sz w:val="24"/>
+        </w:rPr>
+        <w:t>Get Inexistent Project</w:t>
+      </w:r>
+    </w:p>
+    <w:p>
+      <w:pPr>
+        <w:pStyle w:val="ListParagraph"/>
+        <w:numPr>
+          <w:ilvl w:val="2"/>
+          <w:numId w:val="3"/>
+        </w:numPr>
+        <w:rPr>
+          <w:sz w:val="24"/>
+        </w:rPr>
+      </w:pPr>
+      <w:r>
+        <w:rPr>
+          <w:sz w:val="24"/>
+        </w:rPr>
+        <w:t xml:space="preserve">Get a project that does not exist – </w:t>
+      </w:r>
+      <w:r>
+        <w:rPr>
+          <w:sz w:val="24"/>
+        </w:rPr>
+        <w:t>Throw error (404)</w:t>
+      </w:r>
+    </w:p>
+    <w:p>
+      <w:pPr>
+        <w:pStyle w:val="ListParagraph"/>
+        <w:numPr>
+          <w:ilvl w:val="1"/>
+          <w:numId w:val="3"/>
+        </w:numPr>
+        <w:rPr>
+          <w:sz w:val="24"/>
+        </w:rPr>
+      </w:pPr>
+      <w:r>
+        <w:rPr>
+          <w:sz w:val="24"/>
+        </w:rPr>
+        <w:t>Populate Project</w:t>
+      </w:r>
+    </w:p>
+    <w:p>
+      <w:pPr>
+        <w:pStyle w:val="ListParagraph"/>
+        <w:numPr>
+          <w:ilvl w:val="2"/>
+          <w:numId w:val="3"/>
+        </w:numPr>
+        <w:rPr>
+          <w:sz w:val="24"/>
+        </w:rPr>
+      </w:pPr>
+      <w:r>
+        <w:rPr>
+          <w:sz w:val="24"/>
+        </w:rPr>
+        <w:t>Initialize Git Repository</w:t>
+      </w:r>
+    </w:p>
+    <w:p>
+      <w:pPr>
+        <w:pStyle w:val="ListParagraph"/>
+        <w:numPr>
+          <w:ilvl w:val="1"/>
+          <w:numId w:val="3"/>
+        </w:numPr>
+        <w:rPr>
+          <w:sz w:val="24"/>
+        </w:rPr>
+      </w:pPr>
+      <w:r>
+        <w:rPr>
+          <w:sz w:val="24"/>
+        </w:rPr>
+        <w:t>Add Project Member</w:t>
+      </w:r>
+    </w:p>
+    <w:p>
+      <w:pPr>
+        <w:pStyle w:val="ListParagraph"/>
+        <w:numPr>
+          <w:ilvl w:val="2"/>
+          <w:numId w:val="3"/>
+        </w:numPr>
+        <w:rPr>
+          <w:sz w:val="24"/>
+        </w:rPr>
+      </w:pPr>
+      <w:r>
+        <w:rPr>
+          <w:sz w:val="24"/>
+        </w:rPr>
+        <w:t>Add Member to Project</w:t>
+      </w:r>
+    </w:p>
+    <w:p>
+      <w:pPr>
+        <w:pStyle w:val="ListParagraph"/>
+        <w:numPr>
+          <w:ilvl w:val="1"/>
+          <w:numId w:val="3"/>
+        </w:numPr>
+        <w:rPr>
+          <w:sz w:val="24"/>
+        </w:rPr>
+      </w:pPr>
+      <w:r>
+        <w:rPr>
+          <w:sz w:val="24"/>
+        </w:rPr>
+        <w:t>Delete Project</w:t>
+      </w:r>
+    </w:p>
+    <w:p>
+      <w:pPr>
+        <w:pStyle w:val="ListParagraph"/>
+        <w:numPr>
+          <w:ilvl w:val="2"/>
+          <w:numId w:val="3"/>
+        </w:numPr>
+        <w:rPr>
+          <w:sz w:val="24"/>
+        </w:rPr>
+      </w:pPr>
+      <w:r>
+        <w:rPr>
+          <w:sz w:val="24"/>
+        </w:rPr>
+        <w:lastRenderedPageBreak/>
+        <w:t>Delete a Project</w:t>
+      </w:r>
+    </w:p>
+    <w:p>
+      <w:pPr>
+        <w:pStyle w:val="ListParagraph"/>
+        <w:numPr>
+          <w:ilvl w:val="1"/>
+          <w:numId w:val="3"/>
+        </w:numPr>
+        <w:rPr>
+          <w:sz w:val="24"/>
+        </w:rPr>
+      </w:pPr>
+      <w:r>
+        <w:rPr>
+          <w:sz w:val="24"/>
+        </w:rPr>
+        <w:t>Delete Inexistent Project</w:t>
+      </w:r>
+    </w:p>
+    <w:p>
+      <w:pPr>
+        <w:pStyle w:val="ListParagraph"/>
+        <w:numPr>
+          <w:ilvl w:val="2"/>
+          <w:numId w:val="3"/>
+        </w:numPr>
+        <w:rPr>
+          <w:sz w:val="24"/>
+        </w:rPr>
+      </w:pPr>
+      <w:r>
+        <w:rPr>
+          <w:sz w:val="24"/>
+        </w:rPr>
+        <w:t xml:space="preserve">Try to delete the same project again (inexistent) – </w:t>
+      </w:r>
+      <w:r>
+        <w:rPr>
+          <w:sz w:val="24"/>
+        </w:rPr>
+        <w:t>Throw error (404)</w:t>
+      </w:r>
+    </w:p>
+    <w:p>
+      <w:pPr>
+        <w:pStyle w:val="ListParagraph"/>
+        <w:numPr>
+          <w:ilvl w:val="0"/>
+          <w:numId w:val="3"/>
+        </w:numPr>
+        <w:rPr>
+          <w:sz w:val="24"/>
+        </w:rPr>
+      </w:pPr>
+      <w:r>
+        <w:rPr>
+          <w:sz w:val="24"/>
+          <w:szCs w:val="24"/>
+        </w:rPr>
+        <w:t>Git Repository</w:t>
+      </w:r>
+    </w:p>
+    <w:p>
+      <w:pPr>
+        <w:pStyle w:val="ListParagraph"/>
+        <w:numPr>
+          <w:ilvl w:val="1"/>
+          <w:numId w:val="3"/>
+        </w:numPr>
+        <w:rPr>
+          <w:sz w:val="24"/>
+        </w:rPr>
+      </w:pPr>
+      <w:r>
+        <w:rPr>
+          <w:sz w:val="24"/>
+        </w:rPr>
+        <w:t>Get Project Archive</w:t>
+      </w:r>
+    </w:p>
+    <w:p>
+      <w:pPr>
+        <w:pStyle w:val="ListParagraph"/>
+        <w:numPr>
+          <w:ilvl w:val="2"/>
+          <w:numId w:val="3"/>
+        </w:numPr>
+        <w:rPr>
+          <w:sz w:val="24"/>
+        </w:rPr>
+      </w:pPr>
+      <w:r>
+        <w:rPr>
+          <w:sz w:val="24"/>
+        </w:rPr>
+        <w:t>Get archive file containing all the files in the repository</w:t>
+      </w:r>
+    </w:p>
+    <w:p>
+      <w:pPr>
+        <w:pStyle w:val="ListParagraph"/>
+        <w:numPr>
+          <w:ilvl w:val="1"/>
+          <w:numId w:val="3"/>
+        </w:numPr>
+        <w:rPr>
+          <w:sz w:val="24"/>
+        </w:rPr>
+      </w:pPr>
+      <w:r>
+        <w:rPr>
+          <w:sz w:val="24"/>
+        </w:rPr>
+        <w:t>Get Branches</w:t>
+      </w:r>
+    </w:p>
+    <w:p>
+      <w:pPr>
+        <w:pStyle w:val="ListParagraph"/>
+        <w:numPr>
+          <w:ilvl w:val="2"/>
+          <w:numId w:val="3"/>
+        </w:numPr>
+        <w:rPr>
+          <w:sz w:val="24"/>
+        </w:rPr>
+      </w:pPr>
+      <w:r>
+        <w:rPr>
+          <w:sz w:val="24"/>
+        </w:rPr>
+        <w:t>Get project branches</w:t>
+      </w:r>
+    </w:p>
+    <w:p>
+      <w:pPr>
+        <w:pStyle w:val="ListParagraph"/>
+        <w:numPr>
+          <w:ilvl w:val="1"/>
+          <w:numId w:val="3"/>
+        </w:numPr>
+        <w:rPr>
+          <w:sz w:val="24"/>
+        </w:rPr>
+      </w:pPr>
+      <w:r>
+        <w:rPr>
+          <w:sz w:val="24"/>
+        </w:rPr>
+        <w:t>Get Branch</w:t>
+      </w:r>
+    </w:p>
+    <w:p>
+      <w:pPr>
+        <w:pStyle w:val="ListParagraph"/>
+        <w:numPr>
+          <w:ilvl w:val="2"/>
+          <w:numId w:val="3"/>
+        </w:numPr>
+        <w:rPr>
+          <w:sz w:val="24"/>
+        </w:rPr>
+      </w:pPr>
+      <w:r>
+        <w:rPr>
+          <w:sz w:val="24"/>
+        </w:rPr>
+        <w:t>Get a specific branch information</w:t>
+      </w:r>
+    </w:p>
+    <w:p>
+      <w:pPr>
+        <w:pStyle w:val="ListParagraph"/>
+        <w:numPr>
+          <w:ilvl w:val="1"/>
+          <w:numId w:val="3"/>
+        </w:numPr>
+        <w:rPr>
+          <w:sz w:val="24"/>
+        </w:rPr>
+      </w:pPr>
+      <w:r>
+        <w:rPr>
+          <w:sz w:val="24"/>
+        </w:rPr>
+        <w:t>Get Inexistent Branch</w:t>
+      </w:r>
+    </w:p>
+    <w:p>
+      <w:pPr>
+        <w:pStyle w:val="ListParagraph"/>
+        <w:numPr>
+          <w:ilvl w:val="2"/>
+          <w:numId w:val="3"/>
+        </w:numPr>
+        <w:rPr>
+          <w:sz w:val="24"/>
+        </w:rPr>
+      </w:pPr>
+      <w:r>
+        <w:rPr>
+          <w:sz w:val="24"/>
+        </w:rPr>
+        <w:t xml:space="preserve">Try to get a branch that does not exist – </w:t>
+      </w:r>
+      <w:r>
+        <w:rPr>
+          <w:sz w:val="24"/>
+        </w:rPr>
+        <w:t>Throw error (404)</w:t>
+      </w:r>
+    </w:p>
+    <w:p>
+      <w:pPr>
+        <w:pStyle w:val="ListParagraph"/>
+        <w:numPr>
+          <w:ilvl w:val="1"/>
+          <w:numId w:val="3"/>
+        </w:numPr>
+        <w:rPr>
+          <w:sz w:val="24"/>
+        </w:rPr>
+      </w:pPr>
+      <w:r>
+        <w:rPr>
+          <w:sz w:val="24"/>
+        </w:rPr>
+        <w:t>Get Commits</w:t>
+      </w:r>
+    </w:p>
+    <w:p>
+      <w:pPr>
+        <w:pStyle w:val="ListParagraph"/>
+        <w:numPr>
+          <w:ilvl w:val="2"/>
+          <w:numId w:val="3"/>
+        </w:numPr>
+        <w:rPr>
+          <w:sz w:val="24"/>
+        </w:rPr>
+      </w:pPr>
+      <w:r>
+        <w:rPr>
+          <w:sz w:val="24"/>
+        </w:rPr>
+        <w:t>Get project commits</w:t>
+      </w:r>
+    </w:p>
+    <w:p>
+      <w:pPr>
+        <w:pStyle w:val="ListParagraph"/>
+        <w:numPr>
+          <w:ilvl w:val="1"/>
+          <w:numId w:val="3"/>
+        </w:numPr>
+        <w:rPr>
+          <w:sz w:val="24"/>
+        </w:rPr>
+      </w:pPr>
+      <w:r>
+        <w:rPr>
+          <w:sz w:val="24"/>
+        </w:rPr>
+        <w:t>Get Commit</w:t>
+      </w:r>
+    </w:p>
+    <w:p>
+      <w:pPr>
+        <w:pStyle w:val="ListParagraph"/>
+        <w:numPr>
+          <w:ilvl w:val="2"/>
+          <w:numId w:val="3"/>
+        </w:numPr>
+        <w:rPr>
+          <w:sz w:val="24"/>
+        </w:rPr>
+      </w:pPr>
+      <w:r>
+        <w:rPr>
+          <w:sz w:val="24"/>
+        </w:rPr>
+        <w:t>Get a specific commit</w:t>
+      </w:r>
+    </w:p>
+    <w:p>
+      <w:pPr>
+        <w:pStyle w:val="ListParagraph"/>
+        <w:numPr>
+          <w:ilvl w:val="1"/>
+          <w:numId w:val="3"/>
+        </w:numPr>
+        <w:rPr>
+          <w:sz w:val="24"/>
+        </w:rPr>
+      </w:pPr>
+      <w:r>
+        <w:rPr>
+          <w:sz w:val="24"/>
+        </w:rPr>
+        <w:t>Get Diff</w:t>
+      </w:r>
+    </w:p>
+    <w:p>
+      <w:pPr>
+        <w:pStyle w:val="ListParagraph"/>
+        <w:numPr>
+          <w:ilvl w:val="2"/>
+          <w:numId w:val="3"/>
+        </w:numPr>
+        <w:rPr>
+          <w:sz w:val="24"/>
+        </w:rPr>
+      </w:pPr>
+      <w:r>
+        <w:rPr>
+          <w:sz w:val="24"/>
+        </w:rPr>
+        <w:t>Get diff between last commit and the one before</w:t>
+      </w:r>
+    </w:p>
+    <w:p>
+      <w:pPr>
+        <w:pStyle w:val="ListParagraph"/>
+        <w:numPr>
+          <w:ilvl w:val="1"/>
+          <w:numId w:val="3"/>
+        </w:numPr>
+        <w:rPr>
+          <w:sz w:val="24"/>
+        </w:rPr>
+      </w:pPr>
+      <w:r>
+        <w:rPr>
+          <w:sz w:val="24"/>
+        </w:rPr>
+        <w:t>List Repository Tree</w:t>
+      </w:r>
+    </w:p>
+    <w:p>
+      <w:pPr>
+        <w:pStyle w:val="ListParagraph"/>
+        <w:numPr>
+          <w:ilvl w:val="2"/>
+          <w:numId w:val="3"/>
+        </w:numPr>
+        <w:rPr>
+          <w:sz w:val="24"/>
+        </w:rPr>
+      </w:pPr>
+      <w:r>
+        <w:rPr>
+          <w:sz w:val="24"/>
+        </w:rPr>
+        <w:t>List Repository Tree</w:t>
+      </w:r>
+    </w:p>
+    <w:p>
+      <w:pPr>
+        <w:pStyle w:val="ListParagraph"/>
+        <w:numPr>
+          <w:ilvl w:val="1"/>
+          <w:numId w:val="3"/>
+        </w:numPr>
+        <w:rPr>
+          <w:sz w:val="24"/>
+        </w:rPr>
+      </w:pPr>
+      <w:r>
+        <w:rPr>
+          <w:sz w:val="24"/>
+        </w:rPr>
+        <w:t xml:space="preserve">Get </w:t>
+      </w:r>
+      <w:r>
+        <w:rPr>
+          <w:sz w:val="24"/>
+        </w:rPr>
+        <w:t>Blob</w:t>
+      </w:r>
+    </w:p>
+    <w:p>
+      <w:pPr>
+        <w:pStyle w:val="ListParagraph"/>
+        <w:numPr>
+          <w:ilvl w:val="2"/>
+          <w:numId w:val="3"/>
+        </w:numPr>
+        <w:rPr>
+          <w:sz w:val="24"/>
+        </w:rPr>
+      </w:pPr>
+      <w:r>
+        <w:rPr>
+          <w:sz w:val="24"/>
+        </w:rPr>
+        <w:t>Get raw blob of a file</w:t>
+      </w:r>
+    </w:p>
+    <w:p>
+      <w:pPr>
+        <w:pStyle w:val="ListParagraph"/>
+        <w:numPr>
+          <w:ilvl w:val="0"/>
+          <w:numId w:val="3"/>
+        </w:numPr>
+        <w:rPr>
+          <w:sz w:val="24"/>
+        </w:rPr>
+      </w:pPr>
+      <w:r>
+        <w:rPr>
+          <w:sz w:val="24"/>
+        </w:rPr>
+        <w:t>Git Session</w:t>
+      </w:r>
+    </w:p>
+    <w:p>
+      <w:pPr>
+        <w:pStyle w:val="ListParagraph"/>
+        <w:numPr>
+          <w:ilvl w:val="1"/>
+          <w:numId w:val="3"/>
+        </w:numPr>
+        <w:rPr>
+          <w:sz w:val="24"/>
+        </w:rPr>
+      </w:pPr>
+      <w:r>
+        <w:rPr>
+          <w:sz w:val="24"/>
+        </w:rPr>
+        <w:t>Login</w:t>
+      </w:r>
+    </w:p>
+    <w:p>
+      <w:pPr>
+        <w:pStyle w:val="ListParagraph"/>
+        <w:numPr>
+          <w:ilvl w:val="2"/>
+          <w:numId w:val="3"/>
+        </w:numPr>
+        <w:rPr>
+          <w:sz w:val="24"/>
+        </w:rPr>
+      </w:pPr>
+      <w:r>
+        <w:rPr>
+          <w:sz w:val="24"/>
+        </w:rPr>
+        <w:t>Login to get private_token</w:t>
+      </w:r>
+    </w:p>
+    <w:p>
+      <w:pPr>
+        <w:pStyle w:val="ListParagraph"/>
+        <w:numPr>
+          <w:ilvl w:val="0"/>
+          <w:numId w:val="3"/>
+        </w:numPr>
+        <w:rPr>
+          <w:sz w:val="24"/>
+        </w:rPr>
+      </w:pPr>
+      <w:r>
+        <w:rPr>
+          <w:sz w:val="24"/>
+        </w:rPr>
+        <w:t>Git Users</w:t>
+      </w:r>
+    </w:p>
+    <w:p>
+      <w:pPr>
+        <w:pStyle w:val="ListParagraph"/>
+        <w:numPr>
+          <w:ilvl w:val="1"/>
+          <w:numId w:val="3"/>
+        </w:numPr>
+        <w:rPr>
+          <w:sz w:val="24"/>
+        </w:rPr>
+      </w:pPr>
+      <w:r>
+        <w:rPr>
+          <w:sz w:val="24"/>
+        </w:rPr>
+        <w:t>Create User</w:t>
+      </w:r>
+    </w:p>
+    <w:p>
+      <w:pPr>
+        <w:pStyle w:val="ListParagraph"/>
+        <w:numPr>
+          <w:ilvl w:val="2"/>
+          <w:numId w:val="3"/>
+        </w:numPr>
+        <w:rPr>
+          <w:sz w:val="24"/>
+        </w:rPr>
+      </w:pPr>
+      <w:r>
+        <w:rPr>
+          <w:sz w:val="24"/>
+        </w:rPr>
+        <w:t>Create a new user</w:t>
+      </w:r>
+    </w:p>
+    <w:p>
+      <w:pPr>
+        <w:pStyle w:val="ListParagraph"/>
+        <w:numPr>
+          <w:ilvl w:val="1"/>
+          <w:numId w:val="3"/>
+        </w:numPr>
+        <w:rPr>
+          <w:sz w:val="24"/>
+        </w:rPr>
+      </w:pPr>
+      <w:r>
+        <w:rPr>
+          <w:sz w:val="24"/>
+        </w:rPr>
+        <w:t xml:space="preserve">Fail to create user </w:t>
+      </w:r>
+    </w:p>
+    <w:p>
+      <w:pPr>
+        <w:pStyle w:val="ListParagraph"/>
+        <w:numPr>
+          <w:ilvl w:val="2"/>
+          <w:numId w:val="3"/>
+        </w:numPr>
+        <w:rPr>
+          <w:sz w:val="24"/>
+        </w:rPr>
+      </w:pPr>
+      <w:r>
+        <w:rPr>
+          <w:sz w:val="24"/>
+        </w:rPr>
+        <w:t xml:space="preserve">Try to create a user that </w:t>
+      </w:r>
+      <w:r>
+        <w:rPr>
+          <w:sz w:val="24"/>
+        </w:rPr>
+        <w:t xml:space="preserve">already </w:t>
+      </w:r>
+      <w:r>
+        <w:rPr>
+          <w:sz w:val="24"/>
+        </w:rPr>
+        <w:t>exists</w:t>
+      </w:r>
+      <w:r>
+        <w:rPr>
+          <w:sz w:val="24"/>
+        </w:rPr>
+        <w:t xml:space="preserve"> – throw error (404)</w:t>
+      </w:r>
+    </w:p>
+    <w:p>
+      <w:pPr>
+        <w:pStyle w:val="ListParagraph"/>
+        <w:numPr>
+          <w:ilvl w:val="1"/>
+          <w:numId w:val="3"/>
+        </w:numPr>
+        <w:rPr>
+          <w:sz w:val="24"/>
+        </w:rPr>
+      </w:pPr>
+      <w:r>
+        <w:rPr>
+          <w:sz w:val="24"/>
+        </w:rPr>
+        <w:t>Get Users</w:t>
+      </w:r>
+    </w:p>
+    <w:p>
+      <w:pPr>
+        <w:pStyle w:val="ListParagraph"/>
+        <w:numPr>
+          <w:ilvl w:val="2"/>
+          <w:numId w:val="3"/>
+        </w:numPr>
+        <w:rPr>
+          <w:sz w:val="24"/>
+        </w:rPr>
+      </w:pPr>
+      <w:r>
+        <w:rPr>
+          <w:sz w:val="24"/>
+        </w:rPr>
+        <w:t>Get users</w:t>
+      </w:r>
+    </w:p>
+    <w:p>
+      <w:pPr>
+        <w:pStyle w:val="ListParagraph"/>
+        <w:numPr>
+          <w:ilvl w:val="1"/>
+          <w:numId w:val="3"/>
+        </w:numPr>
+        <w:rPr>
+          <w:sz w:val="24"/>
+        </w:rPr>
+      </w:pPr>
+      <w:r>
+        <w:rPr>
+          <w:sz w:val="24"/>
+        </w:rPr>
+        <w:t>Get User</w:t>
+      </w:r>
+    </w:p>
+    <w:p>
+      <w:pPr>
+        <w:pStyle w:val="ListParagraph"/>
+        <w:numPr>
+          <w:ilvl w:val="2"/>
+          <w:numId w:val="3"/>
+        </w:numPr>
+        <w:rPr>
+          <w:sz w:val="24"/>
+        </w:rPr>
+      </w:pPr>
+      <w:r>
+        <w:rPr>
+          <w:sz w:val="24"/>
+        </w:rPr>
+        <w:t>Get a specific user information</w:t>
+      </w:r>
+    </w:p>
+    <w:p>
+      <w:pPr>
+        <w:pStyle w:val="ListParagraph"/>
+        <w:numPr>
+          <w:ilvl w:val="1"/>
+          <w:numId w:val="3"/>
+        </w:numPr>
+        <w:rPr>
+          <w:sz w:val="24"/>
+        </w:rPr>
+      </w:pPr>
+      <w:r>
+        <w:rPr>
+          <w:sz w:val="24"/>
+        </w:rPr>
+        <w:t>Modify User</w:t>
+      </w:r>
+    </w:p>
+    <w:p>
+      <w:pPr>
+        <w:pStyle w:val="ListParagraph"/>
+        <w:numPr>
+          <w:ilvl w:val="2"/>
+          <w:numId w:val="3"/>
+        </w:numPr>
+        <w:rPr>
+          <w:sz w:val="24"/>
+        </w:rPr>
+      </w:pPr>
+      <w:r>
+        <w:rPr>
+          <w:sz w:val="24"/>
+        </w:rPr>
+        <w:t>Modify one or more fields of user information</w:t>
+      </w:r>
+    </w:p>
+    <w:p>
+      <w:pPr>
+        <w:pStyle w:val="ListParagraph"/>
+        <w:numPr>
+          <w:ilvl w:val="1"/>
+          <w:numId w:val="3"/>
+        </w:numPr>
+        <w:rPr>
+          <w:sz w:val="24"/>
+        </w:rPr>
+      </w:pPr>
+      <w:r>
+        <w:rPr>
+          <w:sz w:val="24"/>
+        </w:rPr>
+        <w:t>Delete User</w:t>
+      </w:r>
+    </w:p>
+    <w:p>
+      <w:pPr>
+        <w:pStyle w:val="ListParagraph"/>
+        <w:numPr>
+          <w:ilvl w:val="2"/>
+          <w:numId w:val="3"/>
+        </w:numPr>
+        <w:rPr>
+          <w:sz w:val="24"/>
+        </w:rPr>
+      </w:pPr>
+      <w:r>
+        <w:rPr>
+          <w:sz w:val="24"/>
+        </w:rPr>
+        <w:t>Delete a user</w:t>
+      </w:r>
+    </w:p>
+    <w:p>
+      <w:pPr>
+        <w:pStyle w:val="ListParagraph"/>
+        <w:numPr>
+          <w:ilvl w:val="1"/>
+          <w:numId w:val="3"/>
+        </w:numPr>
+        <w:rPr>
+          <w:sz w:val="24"/>
+        </w:rPr>
+      </w:pPr>
+      <w:r>
+        <w:rPr>
+          <w:sz w:val="24"/>
+        </w:rPr>
+        <w:t>Fail getting deleted user</w:t>
+      </w:r>
+    </w:p>
+    <w:p>
+      <w:pPr>
+        <w:pStyle w:val="ListParagraph"/>
+        <w:numPr>
+          <w:ilvl w:val="2"/>
+          <w:numId w:val="3"/>
+        </w:numPr>
+        <w:rPr>
+          <w:sz w:val="24"/>
+        </w:rPr>
+      </w:pPr>
+      <w:r>
+        <w:rPr>
+          <w:sz w:val="24"/>
+        </w:rPr>
+        <w:t xml:space="preserve">Try to delete a user that does not exist – </w:t>
+      </w:r>
+      <w:r>
+        <w:rPr>
+          <w:sz w:val="24"/>
+        </w:rPr>
+        <w:t>throw error (404)</w:t>
+      </w:r>
+    </w:p>
+    <w:p>
+      <w:pPr>
+        <w:pStyle w:val="ListParagraph"/>
+        <w:numPr>
+          <w:ilvl w:val="0"/>
+          <w:numId w:val="3"/>
+        </w:numPr>
+        <w:rPr>
+          <w:sz w:val="24"/>
+        </w:rPr>
+      </w:pPr>
+      <w:r>
+        <w:rPr>
+          <w:sz w:val="24"/>
+        </w:rPr>
+        <w:lastRenderedPageBreak/>
+        <w:t>Sendgrid</w:t>
+      </w:r>
+    </w:p>
+    <w:p>
+      <w:pPr>
+        <w:pStyle w:val="ListParagraph"/>
+        <w:numPr>
+          <w:ilvl w:val="1"/>
+          <w:numId w:val="3"/>
+        </w:numPr>
+        <w:rPr>
+          <w:sz w:val="24"/>
+        </w:rPr>
+      </w:pPr>
+      <w:r>
+        <w:rPr>
+          <w:sz w:val="24"/>
+        </w:rPr>
+        <w:t>Send Email</w:t>
+      </w:r>
+    </w:p>
+    <w:p>
+      <w:pPr>
+        <w:pStyle w:val="ListParagraph"/>
+        <w:numPr>
+          <w:ilvl w:val="2"/>
+          <w:numId w:val="3"/>
+        </w:numPr>
+        <w:rPr>
+          <w:sz w:val="24"/>
+        </w:rPr>
+      </w:pPr>
+      <w:r>
+        <w:rPr>
+          <w:sz w:val="24"/>
+        </w:rPr>
+        <w:t>Send an email from an email to another.</w:t>
+      </w:r>
+    </w:p>
+    <w:p>
+      <w:pPr>
+        <w:pStyle w:val="Heading2"/>
+      </w:pPr>
+      <w:r>
+        <w:t xml:space="preserve">Features </w:t>
+      </w:r>
+      <w:r>
+        <w:t>not</w:t>
+      </w:r>
+      <w:r>
+        <w:t xml:space="preserve"> to be </w:t>
+      </w:r>
+      <w:r>
+        <w:t>tested</w:t>
+      </w:r>
+    </w:p>
+    <w:p>
+      <w:pPr>
+        <w:pStyle w:val="ListParagraph"/>
+        <w:numPr>
+          <w:ilvl w:val="0"/>
+          <w:numId w:val="3"/>
+        </w:numPr>
+        <w:rPr>
+          <w:sz w:val="24"/>
+        </w:rPr>
+      </w:pPr>
+      <w:r>
+        <w:rPr>
+          <w:sz w:val="24"/>
+          <w:szCs w:val="24"/>
+        </w:rPr>
+        <w:t>None.</w:t>
+      </w:r>
+    </w:p>
+    <w:p>
+      <w:pPr>
+        <w:pStyle w:val="Heading2"/>
+      </w:pPr>
+      <w:r>
+        <w:t>Approach</w:t>
+      </w:r>
+    </w:p>
+    <w:p>
+      <w:pPr>
+        <w:pStyle w:val="Heading3"/>
+      </w:pPr>
+      <w:r>
+        <w:t>General Description</w:t>
+      </w:r>
+    </w:p>
+    <w:p>
+      <w:pPr>
+        <w:ind w:firstLine="720"/>
+      </w:pPr>
+      <w:r>
+        <w:t>The tests will consist of calling the specific functions and compare the responses status codes and/or body with the ones expected.</w:t>
+      </w:r>
+      <w:r>
+        <w:t xml:space="preserve"> The procedure is included in the test procedure plan.</w:t>
+      </w:r>
+    </w:p>
+    <w:p>
+      <w:pPr>
         <w:pStyle w:val="Heading3"/>
       </w:pPr>
       <w:r>
@@ -1305,7 +1904,7 @@
           <w:sz w:val="24"/>
           <w:szCs w:val="24"/>
         </w:rPr>
-        <w:t>?</w:t>
+        <w:t>Node.js</w:t>
       </w:r>
       <w:r>
         <w:rPr>
@@ -1321,14 +1920,88 @@
           <w:sz w:val="24"/>
           <w:szCs w:val="24"/>
         </w:rPr>
-        <w:t xml:space="preserve"> </w:t>
-      </w:r>
-      <w:r>
-        <w:rPr>
-          <w:sz w:val="24"/>
-          <w:szCs w:val="24"/>
-        </w:rPr>
-        <w:t>?</w:t>
+        <w:t xml:space="preserve"> The tests are written using node</w:t>
+      </w:r>
+    </w:p>
+    <w:p>
+      <w:pPr>
+        <w:pStyle w:val="ListParagraph"/>
+        <w:numPr>
+          <w:ilvl w:val="0"/>
+          <w:numId w:val="3"/>
+        </w:numPr>
+        <w:rPr>
+          <w:sz w:val="24"/>
+        </w:rPr>
+      </w:pPr>
+      <w:r>
+        <w:rPr>
+          <w:b/>
+          <w:bCs/>
+          <w:sz w:val="24"/>
+          <w:szCs w:val="24"/>
+        </w:rPr>
+        <w:t>Chai:</w:t>
+      </w:r>
+      <w:r>
+        <w:rPr>
+          <w:sz w:val="24"/>
+        </w:rPr>
+        <w:t xml:space="preserve"> For the assertions</w:t>
+      </w:r>
+    </w:p>
+    <w:p>
+      <w:pPr>
+        <w:pStyle w:val="ListParagraph"/>
+        <w:numPr>
+          <w:ilvl w:val="0"/>
+          <w:numId w:val="3"/>
+        </w:numPr>
+        <w:rPr>
+          <w:sz w:val="24"/>
+        </w:rPr>
+      </w:pPr>
+      <w:r>
+        <w:rPr>
+          <w:b/>
+          <w:bCs/>
+          <w:sz w:val="24"/>
+          <w:szCs w:val="24"/>
+        </w:rPr>
+        <w:t>Mocha:</w:t>
+      </w:r>
+      <w:r>
+        <w:rPr>
+          <w:sz w:val="24"/>
+        </w:rPr>
+        <w:t xml:space="preserve"> Testing framework</w:t>
+      </w:r>
+    </w:p>
+    <w:p>
+      <w:pPr>
+        <w:pStyle w:val="ListParagraph"/>
+        <w:numPr>
+          <w:ilvl w:val="0"/>
+          <w:numId w:val="3"/>
+        </w:numPr>
+        <w:rPr>
+          <w:sz w:val="24"/>
+        </w:rPr>
+      </w:pPr>
+      <w:r>
+        <w:rPr>
+          <w:b/>
+          <w:bCs/>
+          <w:sz w:val="24"/>
+          <w:szCs w:val="24"/>
+        </w:rPr>
+        <w:t>Text Editor (Sublime Text):</w:t>
+      </w:r>
+      <w:r>
+        <w:rPr>
+          <w:sz w:val="24"/>
+        </w:rPr>
+        <w:t xml:space="preserve"> To write the tests.</w:t>
       </w:r>
     </w:p>
     <w:p>
@@ -1635,7 +2308,7 @@
             <w:bCs/>
             <w:noProof/>
           </w:rPr>
-          <w:t>2</w:t>
+          <w:t>4</w:t>
         </w:r>
         <w:r>
           <w:rPr>
@@ -2906,7 +3579,7 @@
 </file>
 
 <file path=customXml/itemProps1.xml><?xml version="1.0" encoding="utf-8"?>
-<ds:datastoreItem xmlns:ds="http://schemas.openxmlformats.org/officeDocument/2006/customXml" ds:itemID="{98366BF2-0F58-4B70-A228-308CEA5526FB}">
+<ds:datastoreItem xmlns:ds="http://schemas.openxmlformats.org/officeDocument/2006/customXml" ds:itemID="{8D29DCEB-9CA7-446D-9E1E-B4E4F17A8CDE}">
   <ds:schemaRefs>
     <ds:schemaRef ds:uri="http://schemas.openxmlformats.org/officeDocument/2006/bibliography"/>
   </ds:schemaRefs>

</xml_diff>

<commit_message>
Nelian plan and procedure mas bonitos
</commit_message>
<xml_diff>
--- a/Test Plans - HH2/Test Plan - Nelian.docx
+++ b/Test Plans - HH2/Test Plan - Nelian.docx
@@ -632,1377 +632,1458 @@
       <w:r>
         <w:t xml:space="preserve"> When used in the integration phase, a timeout will have to be implemented such that the process can terminate.</w:t>
       </w:r>
+    </w:p>
+    <w:p>
+      <w:pPr>
+        <w:pStyle w:val="Heading2"/>
+      </w:pPr>
+      <w:r>
+        <w:t xml:space="preserve">Features to be </w:t>
+      </w:r>
+      <w:r>
+        <w:t>tested</w:t>
+      </w:r>
+    </w:p>
+    <w:p>
+      <w:pPr>
+        <w:pStyle w:val="ListParagraph"/>
+        <w:numPr>
+          <w:ilvl w:val="0"/>
+          <w:numId w:val="3"/>
+        </w:numPr>
+        <w:rPr>
+          <w:sz w:val="24"/>
+        </w:rPr>
+      </w:pPr>
+      <w:r>
+        <w:rPr>
+          <w:sz w:val="24"/>
+          <w:szCs w:val="24"/>
+        </w:rPr>
+        <w:t xml:space="preserve">Git </w:t>
+      </w:r>
+      <w:r>
+        <w:rPr>
+          <w:sz w:val="24"/>
+        </w:rPr>
+        <w:t>Project</w:t>
+      </w:r>
+    </w:p>
+    <w:p>
+      <w:pPr>
+        <w:pStyle w:val="ListParagraph"/>
+        <w:numPr>
+          <w:ilvl w:val="1"/>
+          <w:numId w:val="3"/>
+        </w:numPr>
+        <w:rPr>
+          <w:sz w:val="24"/>
+        </w:rPr>
+      </w:pPr>
+      <w:r>
+        <w:rPr>
+          <w:sz w:val="24"/>
+        </w:rPr>
+        <w:t>Create new Project</w:t>
+      </w:r>
+    </w:p>
+    <w:p>
+      <w:pPr>
+        <w:pStyle w:val="ListParagraph"/>
+        <w:numPr>
+          <w:ilvl w:val="2"/>
+          <w:numId w:val="3"/>
+        </w:numPr>
+        <w:rPr>
+          <w:sz w:val="24"/>
+        </w:rPr>
+      </w:pPr>
+      <w:r>
+        <w:rPr>
+          <w:sz w:val="24"/>
+        </w:rPr>
+        <w:t>Create a new git repository</w:t>
+      </w:r>
+    </w:p>
+    <w:p>
+      <w:pPr>
+        <w:pStyle w:val="ListParagraph"/>
+        <w:numPr>
+          <w:ilvl w:val="1"/>
+          <w:numId w:val="3"/>
+        </w:numPr>
+        <w:rPr>
+          <w:sz w:val="24"/>
+        </w:rPr>
+      </w:pPr>
+      <w:r>
+        <w:rPr>
+          <w:sz w:val="24"/>
+        </w:rPr>
+        <w:t xml:space="preserve">Fail to create a project </w:t>
+      </w:r>
+    </w:p>
+    <w:p>
+      <w:pPr>
+        <w:pStyle w:val="ListParagraph"/>
+        <w:numPr>
+          <w:ilvl w:val="2"/>
+          <w:numId w:val="3"/>
+        </w:numPr>
+        <w:rPr>
+          <w:sz w:val="24"/>
+        </w:rPr>
+      </w:pPr>
+      <w:r>
+        <w:rPr>
+          <w:sz w:val="24"/>
+        </w:rPr>
+        <w:t xml:space="preserve">Try to create a </w:t>
+      </w:r>
+      <w:r>
+        <w:rPr>
+          <w:sz w:val="24"/>
+        </w:rPr>
+        <w:t xml:space="preserve">project </w:t>
+      </w:r>
+      <w:r>
+        <w:rPr>
+          <w:sz w:val="24"/>
+        </w:rPr>
+        <w:t>that already exists – throw error (404)</w:t>
+      </w:r>
+    </w:p>
+    <w:p>
+      <w:pPr>
+        <w:pStyle w:val="ListParagraph"/>
+        <w:numPr>
+          <w:ilvl w:val="1"/>
+          <w:numId w:val="3"/>
+        </w:numPr>
+        <w:rPr>
+          <w:sz w:val="24"/>
+        </w:rPr>
+      </w:pPr>
+      <w:r>
+        <w:rPr>
+          <w:sz w:val="24"/>
+        </w:rPr>
+        <w:t>Get Projects</w:t>
+      </w:r>
+    </w:p>
+    <w:p>
+      <w:pPr>
+        <w:pStyle w:val="ListParagraph"/>
+        <w:numPr>
+          <w:ilvl w:val="2"/>
+          <w:numId w:val="3"/>
+        </w:numPr>
+        <w:rPr>
+          <w:sz w:val="24"/>
+        </w:rPr>
+      </w:pPr>
+      <w:r>
+        <w:rPr>
+          <w:sz w:val="24"/>
+        </w:rPr>
+        <w:t>Get all projects</w:t>
+      </w:r>
+    </w:p>
+    <w:p>
+      <w:pPr>
+        <w:pStyle w:val="ListParagraph"/>
+        <w:numPr>
+          <w:ilvl w:val="1"/>
+          <w:numId w:val="3"/>
+        </w:numPr>
+        <w:rPr>
+          <w:sz w:val="24"/>
+        </w:rPr>
+      </w:pPr>
+      <w:r>
+        <w:rPr>
+          <w:sz w:val="24"/>
+        </w:rPr>
+        <w:t>Get Project</w:t>
+      </w:r>
+    </w:p>
+    <w:p>
+      <w:pPr>
+        <w:pStyle w:val="ListParagraph"/>
+        <w:numPr>
+          <w:ilvl w:val="2"/>
+          <w:numId w:val="3"/>
+        </w:numPr>
+        <w:rPr>
+          <w:sz w:val="24"/>
+        </w:rPr>
+      </w:pPr>
+      <w:r>
+        <w:rPr>
+          <w:sz w:val="24"/>
+        </w:rPr>
+        <w:t>Get specific project information</w:t>
+      </w:r>
+    </w:p>
+    <w:p>
+      <w:pPr>
+        <w:pStyle w:val="ListParagraph"/>
+        <w:numPr>
+          <w:ilvl w:val="1"/>
+          <w:numId w:val="3"/>
+        </w:numPr>
+        <w:rPr>
+          <w:sz w:val="24"/>
+        </w:rPr>
+      </w:pPr>
+      <w:r>
+        <w:rPr>
+          <w:sz w:val="24"/>
+        </w:rPr>
+        <w:t>Get Inexistent Project</w:t>
+      </w:r>
+    </w:p>
+    <w:p>
+      <w:pPr>
+        <w:pStyle w:val="ListParagraph"/>
+        <w:numPr>
+          <w:ilvl w:val="2"/>
+          <w:numId w:val="3"/>
+        </w:numPr>
+        <w:rPr>
+          <w:sz w:val="24"/>
+        </w:rPr>
+      </w:pPr>
+      <w:r>
+        <w:rPr>
+          <w:sz w:val="24"/>
+        </w:rPr>
+        <w:t xml:space="preserve">Get a project that does not exist – </w:t>
+      </w:r>
+      <w:r>
+        <w:rPr>
+          <w:sz w:val="24"/>
+        </w:rPr>
+        <w:t>Throw error (404)</w:t>
+      </w:r>
+    </w:p>
+    <w:p>
+      <w:pPr>
+        <w:pStyle w:val="ListParagraph"/>
+        <w:numPr>
+          <w:ilvl w:val="1"/>
+          <w:numId w:val="3"/>
+        </w:numPr>
+        <w:rPr>
+          <w:sz w:val="24"/>
+        </w:rPr>
+      </w:pPr>
+      <w:r>
+        <w:rPr>
+          <w:sz w:val="24"/>
+        </w:rPr>
+        <w:t>Populate Project</w:t>
+      </w:r>
+    </w:p>
+    <w:p>
+      <w:pPr>
+        <w:pStyle w:val="ListParagraph"/>
+        <w:numPr>
+          <w:ilvl w:val="2"/>
+          <w:numId w:val="3"/>
+        </w:numPr>
+        <w:rPr>
+          <w:sz w:val="24"/>
+        </w:rPr>
+      </w:pPr>
+      <w:r>
+        <w:rPr>
+          <w:sz w:val="24"/>
+        </w:rPr>
+        <w:t>Initialize Git Repository</w:t>
+      </w:r>
+    </w:p>
+    <w:p>
+      <w:pPr>
+        <w:pStyle w:val="ListParagraph"/>
+        <w:numPr>
+          <w:ilvl w:val="1"/>
+          <w:numId w:val="3"/>
+        </w:numPr>
+        <w:rPr>
+          <w:sz w:val="24"/>
+        </w:rPr>
+      </w:pPr>
+      <w:r>
+        <w:rPr>
+          <w:sz w:val="24"/>
+        </w:rPr>
+        <w:t>Add Project Member</w:t>
+      </w:r>
+    </w:p>
+    <w:p>
+      <w:pPr>
+        <w:pStyle w:val="ListParagraph"/>
+        <w:numPr>
+          <w:ilvl w:val="2"/>
+          <w:numId w:val="3"/>
+        </w:numPr>
+        <w:rPr>
+          <w:sz w:val="24"/>
+        </w:rPr>
+      </w:pPr>
+      <w:r>
+        <w:rPr>
+          <w:sz w:val="24"/>
+        </w:rPr>
+        <w:t>Add Member to Project</w:t>
+      </w:r>
+    </w:p>
+    <w:p>
+      <w:pPr>
+        <w:pStyle w:val="ListParagraph"/>
+        <w:numPr>
+          <w:ilvl w:val="1"/>
+          <w:numId w:val="3"/>
+        </w:numPr>
+        <w:rPr>
+          <w:sz w:val="24"/>
+        </w:rPr>
+      </w:pPr>
+      <w:r>
+        <w:rPr>
+          <w:sz w:val="24"/>
+        </w:rPr>
+        <w:t>Delete Project</w:t>
+      </w:r>
+    </w:p>
+    <w:p>
+      <w:pPr>
+        <w:pStyle w:val="ListParagraph"/>
+        <w:numPr>
+          <w:ilvl w:val="2"/>
+          <w:numId w:val="3"/>
+        </w:numPr>
+        <w:rPr>
+          <w:sz w:val="24"/>
+        </w:rPr>
+      </w:pPr>
+      <w:r>
+        <w:rPr>
+          <w:sz w:val="24"/>
+        </w:rPr>
+        <w:lastRenderedPageBreak/>
+        <w:t>Delete a Project</w:t>
+      </w:r>
+    </w:p>
+    <w:p>
+      <w:pPr>
+        <w:pStyle w:val="ListParagraph"/>
+        <w:numPr>
+          <w:ilvl w:val="1"/>
+          <w:numId w:val="3"/>
+        </w:numPr>
+        <w:rPr>
+          <w:sz w:val="24"/>
+        </w:rPr>
+      </w:pPr>
+      <w:r>
+        <w:rPr>
+          <w:sz w:val="24"/>
+        </w:rPr>
+        <w:t>Delete Inexistent Project</w:t>
+      </w:r>
+    </w:p>
+    <w:p>
+      <w:pPr>
+        <w:pStyle w:val="ListParagraph"/>
+        <w:numPr>
+          <w:ilvl w:val="2"/>
+          <w:numId w:val="3"/>
+        </w:numPr>
+        <w:rPr>
+          <w:sz w:val="24"/>
+        </w:rPr>
+      </w:pPr>
+      <w:r>
+        <w:rPr>
+          <w:sz w:val="24"/>
+        </w:rPr>
+        <w:t xml:space="preserve">Try to delete the same project again (inexistent) – </w:t>
+      </w:r>
+      <w:r>
+        <w:rPr>
+          <w:sz w:val="24"/>
+        </w:rPr>
+        <w:t>Throw error (404)</w:t>
+      </w:r>
+    </w:p>
+    <w:p>
+      <w:pPr>
+        <w:pStyle w:val="ListParagraph"/>
+        <w:numPr>
+          <w:ilvl w:val="0"/>
+          <w:numId w:val="3"/>
+        </w:numPr>
+        <w:rPr>
+          <w:sz w:val="24"/>
+        </w:rPr>
+      </w:pPr>
+      <w:r>
+        <w:rPr>
+          <w:sz w:val="24"/>
+          <w:szCs w:val="24"/>
+        </w:rPr>
+        <w:t>Git Repository</w:t>
+      </w:r>
+    </w:p>
+    <w:p>
+      <w:pPr>
+        <w:pStyle w:val="ListParagraph"/>
+        <w:numPr>
+          <w:ilvl w:val="1"/>
+          <w:numId w:val="3"/>
+        </w:numPr>
+        <w:rPr>
+          <w:sz w:val="24"/>
+        </w:rPr>
+      </w:pPr>
+      <w:r>
+        <w:rPr>
+          <w:sz w:val="24"/>
+        </w:rPr>
+        <w:t>Get Project Archive</w:t>
+      </w:r>
+    </w:p>
+    <w:p>
+      <w:pPr>
+        <w:pStyle w:val="ListParagraph"/>
+        <w:numPr>
+          <w:ilvl w:val="2"/>
+          <w:numId w:val="3"/>
+        </w:numPr>
+        <w:rPr>
+          <w:sz w:val="24"/>
+        </w:rPr>
+      </w:pPr>
+      <w:r>
+        <w:rPr>
+          <w:sz w:val="24"/>
+        </w:rPr>
+        <w:t>Get archive file containing all the files in the repository</w:t>
+      </w:r>
+    </w:p>
+    <w:p>
+      <w:pPr>
+        <w:pStyle w:val="ListParagraph"/>
+        <w:numPr>
+          <w:ilvl w:val="1"/>
+          <w:numId w:val="3"/>
+        </w:numPr>
+        <w:rPr>
+          <w:sz w:val="24"/>
+        </w:rPr>
+      </w:pPr>
+      <w:r>
+        <w:rPr>
+          <w:sz w:val="24"/>
+        </w:rPr>
+        <w:t>Get Branches</w:t>
+      </w:r>
+    </w:p>
+    <w:p>
+      <w:pPr>
+        <w:pStyle w:val="ListParagraph"/>
+        <w:numPr>
+          <w:ilvl w:val="2"/>
+          <w:numId w:val="3"/>
+        </w:numPr>
+        <w:rPr>
+          <w:sz w:val="24"/>
+        </w:rPr>
+      </w:pPr>
+      <w:r>
+        <w:rPr>
+          <w:sz w:val="24"/>
+        </w:rPr>
+        <w:t>Get project branches</w:t>
+      </w:r>
+    </w:p>
+    <w:p>
+      <w:pPr>
+        <w:pStyle w:val="ListParagraph"/>
+        <w:numPr>
+          <w:ilvl w:val="1"/>
+          <w:numId w:val="3"/>
+        </w:numPr>
+        <w:rPr>
+          <w:sz w:val="24"/>
+        </w:rPr>
+      </w:pPr>
+      <w:r>
+        <w:rPr>
+          <w:sz w:val="24"/>
+        </w:rPr>
+        <w:t>Get Branch</w:t>
+      </w:r>
+    </w:p>
+    <w:p>
+      <w:pPr>
+        <w:pStyle w:val="ListParagraph"/>
+        <w:numPr>
+          <w:ilvl w:val="2"/>
+          <w:numId w:val="3"/>
+        </w:numPr>
+        <w:rPr>
+          <w:sz w:val="24"/>
+        </w:rPr>
+      </w:pPr>
+      <w:r>
+        <w:rPr>
+          <w:sz w:val="24"/>
+        </w:rPr>
+        <w:t>Get a specific branch information</w:t>
+      </w:r>
+    </w:p>
+    <w:p>
+      <w:pPr>
+        <w:pStyle w:val="ListParagraph"/>
+        <w:numPr>
+          <w:ilvl w:val="1"/>
+          <w:numId w:val="3"/>
+        </w:numPr>
+        <w:rPr>
+          <w:sz w:val="24"/>
+        </w:rPr>
+      </w:pPr>
+      <w:r>
+        <w:rPr>
+          <w:sz w:val="24"/>
+        </w:rPr>
+        <w:t>Get Inexistent Branch</w:t>
+      </w:r>
+    </w:p>
+    <w:p>
+      <w:pPr>
+        <w:pStyle w:val="ListParagraph"/>
+        <w:numPr>
+          <w:ilvl w:val="2"/>
+          <w:numId w:val="3"/>
+        </w:numPr>
+        <w:rPr>
+          <w:sz w:val="24"/>
+        </w:rPr>
+      </w:pPr>
+      <w:r>
+        <w:rPr>
+          <w:sz w:val="24"/>
+        </w:rPr>
+        <w:t xml:space="preserve">Try to get a branch that does not exist – </w:t>
+      </w:r>
+      <w:r>
+        <w:rPr>
+          <w:sz w:val="24"/>
+        </w:rPr>
+        <w:t>Throw error (404)</w:t>
+      </w:r>
+    </w:p>
+    <w:p>
+      <w:pPr>
+        <w:pStyle w:val="ListParagraph"/>
+        <w:numPr>
+          <w:ilvl w:val="1"/>
+          <w:numId w:val="3"/>
+        </w:numPr>
+        <w:rPr>
+          <w:sz w:val="24"/>
+        </w:rPr>
+      </w:pPr>
+      <w:r>
+        <w:rPr>
+          <w:sz w:val="24"/>
+        </w:rPr>
+        <w:t>Get Commits</w:t>
+      </w:r>
+    </w:p>
+    <w:p>
+      <w:pPr>
+        <w:pStyle w:val="ListParagraph"/>
+        <w:numPr>
+          <w:ilvl w:val="2"/>
+          <w:numId w:val="3"/>
+        </w:numPr>
+        <w:rPr>
+          <w:sz w:val="24"/>
+        </w:rPr>
+      </w:pPr>
+      <w:r>
+        <w:rPr>
+          <w:sz w:val="24"/>
+        </w:rPr>
+        <w:t>Get project commits</w:t>
+      </w:r>
+    </w:p>
+    <w:p>
+      <w:pPr>
+        <w:pStyle w:val="ListParagraph"/>
+        <w:numPr>
+          <w:ilvl w:val="1"/>
+          <w:numId w:val="3"/>
+        </w:numPr>
+        <w:rPr>
+          <w:sz w:val="24"/>
+        </w:rPr>
+      </w:pPr>
+      <w:r>
+        <w:rPr>
+          <w:sz w:val="24"/>
+        </w:rPr>
+        <w:t>Get Commit</w:t>
+      </w:r>
+    </w:p>
+    <w:p>
+      <w:pPr>
+        <w:pStyle w:val="ListParagraph"/>
+        <w:numPr>
+          <w:ilvl w:val="2"/>
+          <w:numId w:val="3"/>
+        </w:numPr>
+        <w:rPr>
+          <w:sz w:val="24"/>
+        </w:rPr>
+      </w:pPr>
+      <w:r>
+        <w:rPr>
+          <w:sz w:val="24"/>
+        </w:rPr>
+        <w:t>Get a specific commit</w:t>
+      </w:r>
+    </w:p>
+    <w:p>
+      <w:pPr>
+        <w:pStyle w:val="ListParagraph"/>
+        <w:numPr>
+          <w:ilvl w:val="1"/>
+          <w:numId w:val="3"/>
+        </w:numPr>
+        <w:rPr>
+          <w:sz w:val="24"/>
+        </w:rPr>
+      </w:pPr>
+      <w:r>
+        <w:rPr>
+          <w:sz w:val="24"/>
+        </w:rPr>
+        <w:t>Get Diff</w:t>
+      </w:r>
+    </w:p>
+    <w:p>
+      <w:pPr>
+        <w:pStyle w:val="ListParagraph"/>
+        <w:numPr>
+          <w:ilvl w:val="2"/>
+          <w:numId w:val="3"/>
+        </w:numPr>
+        <w:rPr>
+          <w:sz w:val="24"/>
+        </w:rPr>
+      </w:pPr>
+      <w:r>
+        <w:rPr>
+          <w:sz w:val="24"/>
+        </w:rPr>
+        <w:t>Get diff between last commit and the one before</w:t>
+      </w:r>
+    </w:p>
+    <w:p>
+      <w:pPr>
+        <w:pStyle w:val="ListParagraph"/>
+        <w:numPr>
+          <w:ilvl w:val="1"/>
+          <w:numId w:val="3"/>
+        </w:numPr>
+        <w:rPr>
+          <w:sz w:val="24"/>
+        </w:rPr>
+      </w:pPr>
+      <w:r>
+        <w:rPr>
+          <w:sz w:val="24"/>
+        </w:rPr>
+        <w:t>List Repository Tree</w:t>
+      </w:r>
+    </w:p>
+    <w:p>
+      <w:pPr>
+        <w:pStyle w:val="ListParagraph"/>
+        <w:numPr>
+          <w:ilvl w:val="2"/>
+          <w:numId w:val="3"/>
+        </w:numPr>
+        <w:rPr>
+          <w:sz w:val="24"/>
+        </w:rPr>
+      </w:pPr>
+      <w:r>
+        <w:rPr>
+          <w:sz w:val="24"/>
+        </w:rPr>
+        <w:t>List Repository Tree</w:t>
+      </w:r>
+    </w:p>
+    <w:p>
+      <w:pPr>
+        <w:pStyle w:val="ListParagraph"/>
+        <w:numPr>
+          <w:ilvl w:val="1"/>
+          <w:numId w:val="3"/>
+        </w:numPr>
+        <w:rPr>
+          <w:sz w:val="24"/>
+        </w:rPr>
+      </w:pPr>
+      <w:r>
+        <w:rPr>
+          <w:sz w:val="24"/>
+        </w:rPr>
+        <w:t xml:space="preserve">Get </w:t>
+      </w:r>
+      <w:r>
+        <w:rPr>
+          <w:sz w:val="24"/>
+        </w:rPr>
+        <w:t>Blob</w:t>
+      </w:r>
+    </w:p>
+    <w:p>
+      <w:pPr>
+        <w:pStyle w:val="ListParagraph"/>
+        <w:numPr>
+          <w:ilvl w:val="2"/>
+          <w:numId w:val="3"/>
+        </w:numPr>
+        <w:rPr>
+          <w:sz w:val="24"/>
+        </w:rPr>
+      </w:pPr>
+      <w:r>
+        <w:rPr>
+          <w:sz w:val="24"/>
+        </w:rPr>
+        <w:t>Get raw blob of a file</w:t>
+      </w:r>
+    </w:p>
+    <w:p>
+      <w:pPr>
+        <w:pStyle w:val="ListParagraph"/>
+        <w:numPr>
+          <w:ilvl w:val="0"/>
+          <w:numId w:val="3"/>
+        </w:numPr>
+        <w:rPr>
+          <w:sz w:val="24"/>
+        </w:rPr>
+      </w:pPr>
+      <w:r>
+        <w:rPr>
+          <w:sz w:val="24"/>
+        </w:rPr>
+        <w:t>Git Session</w:t>
+      </w:r>
+    </w:p>
+    <w:p>
+      <w:pPr>
+        <w:pStyle w:val="ListParagraph"/>
+        <w:numPr>
+          <w:ilvl w:val="1"/>
+          <w:numId w:val="3"/>
+        </w:numPr>
+        <w:rPr>
+          <w:sz w:val="24"/>
+        </w:rPr>
+      </w:pPr>
+      <w:r>
+        <w:rPr>
+          <w:sz w:val="24"/>
+        </w:rPr>
+        <w:t>Login</w:t>
+      </w:r>
+    </w:p>
+    <w:p>
+      <w:pPr>
+        <w:pStyle w:val="ListParagraph"/>
+        <w:numPr>
+          <w:ilvl w:val="2"/>
+          <w:numId w:val="3"/>
+        </w:numPr>
+        <w:rPr>
+          <w:sz w:val="24"/>
+        </w:rPr>
+      </w:pPr>
+      <w:r>
+        <w:rPr>
+          <w:sz w:val="24"/>
+        </w:rPr>
+        <w:t>Login to get private_token</w:t>
+      </w:r>
+    </w:p>
+    <w:p>
+      <w:pPr>
+        <w:pStyle w:val="ListParagraph"/>
+        <w:numPr>
+          <w:ilvl w:val="0"/>
+          <w:numId w:val="3"/>
+        </w:numPr>
+        <w:rPr>
+          <w:sz w:val="24"/>
+        </w:rPr>
+      </w:pPr>
+      <w:r>
+        <w:rPr>
+          <w:sz w:val="24"/>
+        </w:rPr>
+        <w:t>Git Users</w:t>
+      </w:r>
+    </w:p>
+    <w:p>
+      <w:pPr>
+        <w:pStyle w:val="ListParagraph"/>
+        <w:numPr>
+          <w:ilvl w:val="1"/>
+          <w:numId w:val="3"/>
+        </w:numPr>
+        <w:rPr>
+          <w:sz w:val="24"/>
+        </w:rPr>
+      </w:pPr>
+      <w:r>
+        <w:rPr>
+          <w:sz w:val="24"/>
+        </w:rPr>
+        <w:t>Create User</w:t>
+      </w:r>
+    </w:p>
+    <w:p>
+      <w:pPr>
+        <w:pStyle w:val="ListParagraph"/>
+        <w:numPr>
+          <w:ilvl w:val="2"/>
+          <w:numId w:val="3"/>
+        </w:numPr>
+        <w:rPr>
+          <w:sz w:val="24"/>
+        </w:rPr>
+      </w:pPr>
+      <w:r>
+        <w:rPr>
+          <w:sz w:val="24"/>
+        </w:rPr>
+        <w:t>Create a new user</w:t>
+      </w:r>
+    </w:p>
+    <w:p>
+      <w:pPr>
+        <w:pStyle w:val="ListParagraph"/>
+        <w:numPr>
+          <w:ilvl w:val="1"/>
+          <w:numId w:val="3"/>
+        </w:numPr>
+        <w:rPr>
+          <w:sz w:val="24"/>
+        </w:rPr>
+      </w:pPr>
+      <w:r>
+        <w:rPr>
+          <w:sz w:val="24"/>
+        </w:rPr>
+        <w:t xml:space="preserve">Fail to create user </w:t>
+      </w:r>
+    </w:p>
+    <w:p>
+      <w:pPr>
+        <w:pStyle w:val="ListParagraph"/>
+        <w:numPr>
+          <w:ilvl w:val="2"/>
+          <w:numId w:val="3"/>
+        </w:numPr>
+        <w:rPr>
+          <w:sz w:val="24"/>
+        </w:rPr>
+      </w:pPr>
+      <w:r>
+        <w:rPr>
+          <w:sz w:val="24"/>
+        </w:rPr>
+        <w:t xml:space="preserve">Try to create a user that </w:t>
+      </w:r>
+      <w:r>
+        <w:rPr>
+          <w:sz w:val="24"/>
+        </w:rPr>
+        <w:t xml:space="preserve">already </w:t>
+      </w:r>
+      <w:r>
+        <w:rPr>
+          <w:sz w:val="24"/>
+        </w:rPr>
+        <w:t>exists</w:t>
+      </w:r>
+      <w:r>
+        <w:rPr>
+          <w:sz w:val="24"/>
+        </w:rPr>
+        <w:t xml:space="preserve"> – throw error (404)</w:t>
+      </w:r>
+    </w:p>
+    <w:p>
+      <w:pPr>
+        <w:pStyle w:val="ListParagraph"/>
+        <w:numPr>
+          <w:ilvl w:val="1"/>
+          <w:numId w:val="3"/>
+        </w:numPr>
+        <w:rPr>
+          <w:sz w:val="24"/>
+        </w:rPr>
+      </w:pPr>
+      <w:r>
+        <w:rPr>
+          <w:sz w:val="24"/>
+        </w:rPr>
+        <w:t>Get Users</w:t>
+      </w:r>
+    </w:p>
+    <w:p>
+      <w:pPr>
+        <w:pStyle w:val="ListParagraph"/>
+        <w:numPr>
+          <w:ilvl w:val="2"/>
+          <w:numId w:val="3"/>
+        </w:numPr>
+        <w:rPr>
+          <w:sz w:val="24"/>
+        </w:rPr>
+      </w:pPr>
+      <w:r>
+        <w:rPr>
+          <w:sz w:val="24"/>
+        </w:rPr>
+        <w:t>Get users</w:t>
+      </w:r>
+    </w:p>
+    <w:p>
+      <w:pPr>
+        <w:pStyle w:val="ListParagraph"/>
+        <w:numPr>
+          <w:ilvl w:val="1"/>
+          <w:numId w:val="3"/>
+        </w:numPr>
+        <w:rPr>
+          <w:sz w:val="24"/>
+        </w:rPr>
+      </w:pPr>
+      <w:r>
+        <w:rPr>
+          <w:sz w:val="24"/>
+        </w:rPr>
+        <w:t>Get User</w:t>
+      </w:r>
+    </w:p>
+    <w:p>
+      <w:pPr>
+        <w:pStyle w:val="ListParagraph"/>
+        <w:numPr>
+          <w:ilvl w:val="2"/>
+          <w:numId w:val="3"/>
+        </w:numPr>
+        <w:rPr>
+          <w:sz w:val="24"/>
+        </w:rPr>
+      </w:pPr>
+      <w:r>
+        <w:rPr>
+          <w:sz w:val="24"/>
+        </w:rPr>
+        <w:t>Get a specific user information</w:t>
+      </w:r>
+    </w:p>
+    <w:p>
+      <w:pPr>
+        <w:pStyle w:val="ListParagraph"/>
+        <w:numPr>
+          <w:ilvl w:val="1"/>
+          <w:numId w:val="3"/>
+        </w:numPr>
+        <w:rPr>
+          <w:sz w:val="24"/>
+        </w:rPr>
+      </w:pPr>
+      <w:r>
+        <w:rPr>
+          <w:sz w:val="24"/>
+        </w:rPr>
+        <w:t>Modify User</w:t>
+      </w:r>
+    </w:p>
+    <w:p>
+      <w:pPr>
+        <w:pStyle w:val="ListParagraph"/>
+        <w:numPr>
+          <w:ilvl w:val="2"/>
+          <w:numId w:val="3"/>
+        </w:numPr>
+        <w:rPr>
+          <w:sz w:val="24"/>
+        </w:rPr>
+      </w:pPr>
+      <w:r>
+        <w:rPr>
+          <w:sz w:val="24"/>
+        </w:rPr>
+        <w:t>Modify one or more fields of user information</w:t>
+      </w:r>
+    </w:p>
+    <w:p>
+      <w:pPr>
+        <w:pStyle w:val="ListParagraph"/>
+        <w:numPr>
+          <w:ilvl w:val="1"/>
+          <w:numId w:val="3"/>
+        </w:numPr>
+        <w:rPr>
+          <w:sz w:val="24"/>
+        </w:rPr>
+      </w:pPr>
+      <w:r>
+        <w:rPr>
+          <w:sz w:val="24"/>
+        </w:rPr>
+        <w:t>Delete User</w:t>
+      </w:r>
+    </w:p>
+    <w:p>
+      <w:pPr>
+        <w:pStyle w:val="ListParagraph"/>
+        <w:numPr>
+          <w:ilvl w:val="2"/>
+          <w:numId w:val="3"/>
+        </w:numPr>
+        <w:rPr>
+          <w:sz w:val="24"/>
+        </w:rPr>
+      </w:pPr>
+      <w:r>
+        <w:rPr>
+          <w:sz w:val="24"/>
+        </w:rPr>
+        <w:t>Delete a user</w:t>
+      </w:r>
+    </w:p>
+    <w:p>
+      <w:pPr>
+        <w:pStyle w:val="ListParagraph"/>
+        <w:numPr>
+          <w:ilvl w:val="1"/>
+          <w:numId w:val="3"/>
+        </w:numPr>
+        <w:rPr>
+          <w:sz w:val="24"/>
+        </w:rPr>
+      </w:pPr>
+      <w:r>
+        <w:rPr>
+          <w:sz w:val="24"/>
+        </w:rPr>
+        <w:t>Fail getting deleted user</w:t>
+      </w:r>
+    </w:p>
+    <w:p>
+      <w:pPr>
+        <w:pStyle w:val="ListParagraph"/>
+        <w:numPr>
+          <w:ilvl w:val="2"/>
+          <w:numId w:val="3"/>
+        </w:numPr>
+        <w:rPr>
+          <w:sz w:val="24"/>
+        </w:rPr>
+      </w:pPr>
+      <w:r>
+        <w:rPr>
+          <w:sz w:val="24"/>
+        </w:rPr>
+        <w:t xml:space="preserve">Try to delete a user that does not exist – </w:t>
+      </w:r>
+      <w:r>
+        <w:rPr>
+          <w:sz w:val="24"/>
+        </w:rPr>
+        <w:t>throw error (404)</w:t>
+      </w:r>
+    </w:p>
+    <w:p>
+      <w:pPr>
+        <w:pStyle w:val="ListParagraph"/>
+        <w:numPr>
+          <w:ilvl w:val="0"/>
+          <w:numId w:val="3"/>
+        </w:numPr>
+        <w:rPr>
+          <w:sz w:val="24"/>
+        </w:rPr>
+      </w:pPr>
+      <w:r>
+        <w:rPr>
+          <w:sz w:val="24"/>
+        </w:rPr>
+        <w:lastRenderedPageBreak/>
+        <w:t>Sendgrid</w:t>
+      </w:r>
+    </w:p>
+    <w:p>
+      <w:pPr>
+        <w:pStyle w:val="ListParagraph"/>
+        <w:numPr>
+          <w:ilvl w:val="1"/>
+          <w:numId w:val="3"/>
+        </w:numPr>
+        <w:rPr>
+          <w:sz w:val="24"/>
+        </w:rPr>
+      </w:pPr>
+      <w:r>
+        <w:rPr>
+          <w:sz w:val="24"/>
+        </w:rPr>
+        <w:t>Send Email</w:t>
+      </w:r>
+    </w:p>
+    <w:p>
+      <w:pPr>
+        <w:pStyle w:val="ListParagraph"/>
+        <w:numPr>
+          <w:ilvl w:val="2"/>
+          <w:numId w:val="3"/>
+        </w:numPr>
+        <w:rPr>
+          <w:sz w:val="24"/>
+        </w:rPr>
+      </w:pPr>
+      <w:r>
+        <w:rPr>
+          <w:sz w:val="24"/>
+        </w:rPr>
+        <w:t>Send an email from an email to another.</w:t>
+      </w:r>
+    </w:p>
+    <w:p>
+      <w:pPr>
+        <w:pStyle w:val="Heading2"/>
+      </w:pPr>
+      <w:r>
+        <w:t xml:space="preserve">Features </w:t>
+      </w:r>
+      <w:r>
+        <w:t>not</w:t>
+      </w:r>
+      <w:r>
+        <w:t xml:space="preserve"> to be </w:t>
+      </w:r>
+      <w:r>
+        <w:t>tested</w:t>
+      </w:r>
+    </w:p>
+    <w:p>
+      <w:pPr>
+        <w:pStyle w:val="ListParagraph"/>
+        <w:numPr>
+          <w:ilvl w:val="0"/>
+          <w:numId w:val="3"/>
+        </w:numPr>
+        <w:rPr>
+          <w:sz w:val="24"/>
+        </w:rPr>
+      </w:pPr>
+      <w:r>
+        <w:rPr>
+          <w:sz w:val="24"/>
+          <w:szCs w:val="24"/>
+        </w:rPr>
+        <w:t>None.</w:t>
+      </w:r>
+    </w:p>
+    <w:p>
+      <w:pPr>
+        <w:pStyle w:val="Heading2"/>
+      </w:pPr>
+      <w:r>
+        <w:t>Approach</w:t>
+      </w:r>
+    </w:p>
+    <w:p>
+      <w:pPr>
+        <w:pStyle w:val="Heading3"/>
+      </w:pPr>
+      <w:r>
+        <w:t>General Description</w:t>
+      </w:r>
+    </w:p>
+    <w:p>
+      <w:pPr>
+        <w:ind w:firstLine="720"/>
+      </w:pPr>
+      <w:r>
+        <w:t>The tests will consist of calling the specific functions and compare the responses status codes and/or body with the ones expected.</w:t>
+      </w:r>
+      <w:r>
+        <w:t xml:space="preserve"> The procedure is included in the test procedure plan.</w:t>
+      </w:r>
+    </w:p>
+    <w:p>
+      <w:pPr>
+        <w:pStyle w:val="Heading3"/>
+      </w:pPr>
+      <w:r>
+        <w:t>Tools</w:t>
+      </w:r>
+    </w:p>
+    <w:p>
+      <w:pPr>
+        <w:pStyle w:val="ListParagraph"/>
+        <w:numPr>
+          <w:ilvl w:val="0"/>
+          <w:numId w:val="3"/>
+        </w:numPr>
+        <w:rPr>
+          <w:sz w:val="24"/>
+        </w:rPr>
+      </w:pPr>
+      <w:r>
+        <w:rPr>
+          <w:b/>
+          <w:bCs/>
+          <w:sz w:val="24"/>
+          <w:szCs w:val="24"/>
+        </w:rPr>
+        <w:t>Terminal</w:t>
+      </w:r>
+      <w:r>
+        <w:rPr>
+          <w:b/>
+          <w:bCs/>
+          <w:sz w:val="24"/>
+          <w:szCs w:val="24"/>
+        </w:rPr>
+        <w:t>:</w:t>
+      </w:r>
+      <w:r>
+        <w:rPr>
+          <w:sz w:val="24"/>
+          <w:szCs w:val="24"/>
+        </w:rPr>
+        <w:t xml:space="preserve"> Needed to run the test script</w:t>
+      </w:r>
+    </w:p>
+    <w:p>
+      <w:pPr>
+        <w:pStyle w:val="ListParagraph"/>
+        <w:numPr>
+          <w:ilvl w:val="0"/>
+          <w:numId w:val="3"/>
+        </w:numPr>
+        <w:rPr>
+          <w:sz w:val="24"/>
+        </w:rPr>
+      </w:pPr>
+      <w:r>
+        <w:rPr>
+          <w:b/>
+          <w:bCs/>
+          <w:sz w:val="24"/>
+          <w:szCs w:val="24"/>
+        </w:rPr>
+        <w:t>Node.js</w:t>
+      </w:r>
+      <w:r>
+        <w:rPr>
+          <w:b/>
+          <w:bCs/>
+          <w:sz w:val="24"/>
+          <w:szCs w:val="24"/>
+        </w:rPr>
+        <w:t>:</w:t>
+      </w:r>
+      <w:r>
+        <w:rPr>
+          <w:sz w:val="24"/>
+          <w:szCs w:val="24"/>
+        </w:rPr>
+        <w:t xml:space="preserve"> The tests are written using node</w:t>
+      </w:r>
+    </w:p>
+    <w:p>
+      <w:pPr>
+        <w:pStyle w:val="ListParagraph"/>
+        <w:numPr>
+          <w:ilvl w:val="0"/>
+          <w:numId w:val="3"/>
+        </w:numPr>
+        <w:rPr>
+          <w:sz w:val="24"/>
+        </w:rPr>
+      </w:pPr>
+      <w:r>
+        <w:rPr>
+          <w:b/>
+          <w:bCs/>
+          <w:sz w:val="24"/>
+          <w:szCs w:val="24"/>
+        </w:rPr>
+        <w:t>Chai:</w:t>
+      </w:r>
+      <w:r>
+        <w:rPr>
+          <w:sz w:val="24"/>
+        </w:rPr>
+        <w:t xml:space="preserve"> For the assertions</w:t>
+      </w:r>
+    </w:p>
+    <w:p>
+      <w:pPr>
+        <w:pStyle w:val="ListParagraph"/>
+        <w:numPr>
+          <w:ilvl w:val="0"/>
+          <w:numId w:val="3"/>
+        </w:numPr>
+        <w:rPr>
+          <w:sz w:val="24"/>
+        </w:rPr>
+      </w:pPr>
+      <w:r>
+        <w:rPr>
+          <w:b/>
+          <w:bCs/>
+          <w:sz w:val="24"/>
+          <w:szCs w:val="24"/>
+        </w:rPr>
+        <w:t>Mocha:</w:t>
+      </w:r>
+      <w:r>
+        <w:rPr>
+          <w:sz w:val="24"/>
+        </w:rPr>
+        <w:t xml:space="preserve"> Testing framework</w:t>
+      </w:r>
+    </w:p>
+    <w:p>
+      <w:pPr>
+        <w:pStyle w:val="ListParagraph"/>
+        <w:numPr>
+          <w:ilvl w:val="0"/>
+          <w:numId w:val="3"/>
+        </w:numPr>
+        <w:rPr>
+          <w:sz w:val="24"/>
+        </w:rPr>
+      </w:pPr>
+      <w:r>
+        <w:rPr>
+          <w:b/>
+          <w:bCs/>
+          <w:sz w:val="24"/>
+          <w:szCs w:val="24"/>
+        </w:rPr>
+        <w:t>Text Editor (Sublime Text):</w:t>
+      </w:r>
+      <w:r>
+        <w:rPr>
+          <w:sz w:val="24"/>
+        </w:rPr>
+        <w:t xml:space="preserve"> To write the tests.</w:t>
+      </w:r>
+    </w:p>
+    <w:p>
+      <w:pPr>
+        <w:pStyle w:val="ListParagraph"/>
+        <w:numPr>
+          <w:ilvl w:val="0"/>
+          <w:numId w:val="3"/>
+        </w:numPr>
+        <w:rPr>
+          <w:sz w:val="24"/>
+        </w:rPr>
+      </w:pPr>
+      <w:r>
+        <w:rPr>
+          <w:b/>
+          <w:bCs/>
+          <w:sz w:val="24"/>
+          <w:szCs w:val="24"/>
+        </w:rPr>
+        <w:t>Browser:</w:t>
+      </w:r>
+      <w:r>
+        <w:rPr>
+          <w:sz w:val="24"/>
+        </w:rPr>
+        <w:t xml:space="preserve"> To see the output of some functions.</w:t>
+      </w:r>
+    </w:p>
+    <w:p>
+      <w:pPr>
+        <w:pStyle w:val="ListParagraph"/>
+        <w:numPr>
+          <w:ilvl w:val="0"/>
+          <w:numId w:val="3"/>
+        </w:numPr>
+        <w:rPr>
+          <w:sz w:val="24"/>
+        </w:rPr>
+      </w:pPr>
+      <w:r>
+        <w:rPr>
+          <w:b/>
+          <w:bCs/>
+          <w:sz w:val="24"/>
+          <w:szCs w:val="24"/>
+        </w:rPr>
+        <w:t>Sendgrid:</w:t>
+      </w:r>
+      <w:r>
+        <w:rPr>
+          <w:sz w:val="24"/>
+        </w:rPr>
+        <w:t xml:space="preserve"> To send emails</w:t>
+      </w:r>
+    </w:p>
+    <w:p>
+      <w:pPr>
+        <w:pStyle w:val="ListParagraph"/>
+        <w:numPr>
+          <w:ilvl w:val="0"/>
+          <w:numId w:val="3"/>
+        </w:numPr>
+        <w:rPr>
+          <w:sz w:val="24"/>
+        </w:rPr>
+      </w:pPr>
+      <w:r>
+        <w:rPr>
+          <w:b/>
+          <w:bCs/>
+          <w:sz w:val="24"/>
+          <w:szCs w:val="24"/>
+        </w:rPr>
+        <w:t>Gitlab server:</w:t>
+      </w:r>
+      <w:r>
+        <w:rPr>
+          <w:sz w:val="24"/>
+        </w:rPr>
+        <w:t xml:space="preserve"> To create repositories, accounts, etc.</w:t>
+      </w:r>
       <w:bookmarkStart w:id="0" w:name="_GoBack"/>
       <w:bookmarkEnd w:id="0"/>
-    </w:p>
-    <w:p>
-      <w:pPr>
-        <w:pStyle w:val="Heading2"/>
-      </w:pPr>
-      <w:r>
-        <w:t xml:space="preserve">Features to be </w:t>
-      </w:r>
-      <w:r>
-        <w:t>tested</w:t>
-      </w:r>
-    </w:p>
-    <w:p>
-      <w:pPr>
-        <w:pStyle w:val="ListParagraph"/>
-        <w:numPr>
-          <w:ilvl w:val="0"/>
-          <w:numId w:val="3"/>
-        </w:numPr>
-        <w:rPr>
-          <w:sz w:val="24"/>
-        </w:rPr>
-      </w:pPr>
-      <w:r>
-        <w:rPr>
-          <w:sz w:val="24"/>
-          <w:szCs w:val="24"/>
-        </w:rPr>
-        <w:t xml:space="preserve">Git </w:t>
-      </w:r>
-      <w:r>
-        <w:rPr>
-          <w:sz w:val="24"/>
-        </w:rPr>
-        <w:t>Project</w:t>
-      </w:r>
-    </w:p>
-    <w:p>
-      <w:pPr>
-        <w:pStyle w:val="ListParagraph"/>
-        <w:numPr>
-          <w:ilvl w:val="1"/>
-          <w:numId w:val="3"/>
-        </w:numPr>
-        <w:rPr>
-          <w:sz w:val="24"/>
-        </w:rPr>
-      </w:pPr>
-      <w:r>
-        <w:rPr>
-          <w:sz w:val="24"/>
-        </w:rPr>
-        <w:t>Create new Project</w:t>
-      </w:r>
-    </w:p>
-    <w:p>
-      <w:pPr>
-        <w:pStyle w:val="ListParagraph"/>
-        <w:numPr>
-          <w:ilvl w:val="2"/>
-          <w:numId w:val="3"/>
-        </w:numPr>
-        <w:rPr>
-          <w:sz w:val="24"/>
-        </w:rPr>
-      </w:pPr>
-      <w:r>
-        <w:rPr>
-          <w:sz w:val="24"/>
-        </w:rPr>
-        <w:t>Create a new git repository</w:t>
-      </w:r>
-    </w:p>
-    <w:p>
-      <w:pPr>
-        <w:pStyle w:val="ListParagraph"/>
-        <w:numPr>
-          <w:ilvl w:val="1"/>
-          <w:numId w:val="3"/>
-        </w:numPr>
-        <w:rPr>
-          <w:sz w:val="24"/>
-        </w:rPr>
-      </w:pPr>
-      <w:r>
-        <w:rPr>
-          <w:sz w:val="24"/>
-        </w:rPr>
-        <w:t xml:space="preserve">Fail to create a project </w:t>
-      </w:r>
-    </w:p>
-    <w:p>
-      <w:pPr>
-        <w:pStyle w:val="ListParagraph"/>
-        <w:numPr>
-          <w:ilvl w:val="2"/>
-          <w:numId w:val="3"/>
-        </w:numPr>
-        <w:rPr>
-          <w:sz w:val="24"/>
-        </w:rPr>
-      </w:pPr>
-      <w:r>
-        <w:rPr>
-          <w:sz w:val="24"/>
-        </w:rPr>
-        <w:t xml:space="preserve">Try to create a </w:t>
-      </w:r>
-      <w:r>
-        <w:rPr>
-          <w:sz w:val="24"/>
-        </w:rPr>
-        <w:t xml:space="preserve">project </w:t>
-      </w:r>
-      <w:r>
-        <w:rPr>
-          <w:sz w:val="24"/>
-        </w:rPr>
-        <w:t>that already exists – throw error (404)</w:t>
-      </w:r>
-    </w:p>
-    <w:p>
-      <w:pPr>
-        <w:pStyle w:val="ListParagraph"/>
-        <w:numPr>
-          <w:ilvl w:val="1"/>
-          <w:numId w:val="3"/>
-        </w:numPr>
-        <w:rPr>
-          <w:sz w:val="24"/>
-        </w:rPr>
-      </w:pPr>
-      <w:r>
-        <w:rPr>
-          <w:sz w:val="24"/>
-        </w:rPr>
-        <w:t>Get Projects</w:t>
-      </w:r>
-    </w:p>
-    <w:p>
-      <w:pPr>
-        <w:pStyle w:val="ListParagraph"/>
-        <w:numPr>
-          <w:ilvl w:val="2"/>
-          <w:numId w:val="3"/>
-        </w:numPr>
-        <w:rPr>
-          <w:sz w:val="24"/>
-        </w:rPr>
-      </w:pPr>
-      <w:r>
-        <w:rPr>
-          <w:sz w:val="24"/>
-        </w:rPr>
-        <w:t>Get all projects</w:t>
-      </w:r>
-    </w:p>
-    <w:p>
-      <w:pPr>
-        <w:pStyle w:val="ListParagraph"/>
-        <w:numPr>
-          <w:ilvl w:val="1"/>
-          <w:numId w:val="3"/>
-        </w:numPr>
-        <w:rPr>
-          <w:sz w:val="24"/>
-        </w:rPr>
-      </w:pPr>
-      <w:r>
-        <w:rPr>
-          <w:sz w:val="24"/>
-        </w:rPr>
-        <w:t>Get Project</w:t>
-      </w:r>
-    </w:p>
-    <w:p>
-      <w:pPr>
-        <w:pStyle w:val="ListParagraph"/>
-        <w:numPr>
-          <w:ilvl w:val="2"/>
-          <w:numId w:val="3"/>
-        </w:numPr>
-        <w:rPr>
-          <w:sz w:val="24"/>
-        </w:rPr>
-      </w:pPr>
-      <w:r>
-        <w:rPr>
-          <w:sz w:val="24"/>
-        </w:rPr>
-        <w:t>Get specific project information</w:t>
-      </w:r>
-    </w:p>
-    <w:p>
-      <w:pPr>
-        <w:pStyle w:val="ListParagraph"/>
-        <w:numPr>
-          <w:ilvl w:val="1"/>
-          <w:numId w:val="3"/>
-        </w:numPr>
-        <w:rPr>
-          <w:sz w:val="24"/>
-        </w:rPr>
-      </w:pPr>
-      <w:r>
-        <w:rPr>
-          <w:sz w:val="24"/>
-        </w:rPr>
-        <w:t>Get Inexistent Project</w:t>
-      </w:r>
-    </w:p>
-    <w:p>
-      <w:pPr>
-        <w:pStyle w:val="ListParagraph"/>
-        <w:numPr>
-          <w:ilvl w:val="2"/>
-          <w:numId w:val="3"/>
-        </w:numPr>
-        <w:rPr>
-          <w:sz w:val="24"/>
-        </w:rPr>
-      </w:pPr>
-      <w:r>
-        <w:rPr>
-          <w:sz w:val="24"/>
-        </w:rPr>
-        <w:t xml:space="preserve">Get a project that does not exist – </w:t>
-      </w:r>
-      <w:r>
-        <w:rPr>
-          <w:sz w:val="24"/>
-        </w:rPr>
-        <w:t>Throw error (404)</w:t>
-      </w:r>
-    </w:p>
-    <w:p>
-      <w:pPr>
-        <w:pStyle w:val="ListParagraph"/>
-        <w:numPr>
-          <w:ilvl w:val="1"/>
-          <w:numId w:val="3"/>
-        </w:numPr>
-        <w:rPr>
-          <w:sz w:val="24"/>
-        </w:rPr>
-      </w:pPr>
-      <w:r>
-        <w:rPr>
-          <w:sz w:val="24"/>
-        </w:rPr>
-        <w:t>Populate Project</w:t>
-      </w:r>
-    </w:p>
-    <w:p>
-      <w:pPr>
-        <w:pStyle w:val="ListParagraph"/>
-        <w:numPr>
-          <w:ilvl w:val="2"/>
-          <w:numId w:val="3"/>
-        </w:numPr>
-        <w:rPr>
-          <w:sz w:val="24"/>
-        </w:rPr>
-      </w:pPr>
-      <w:r>
-        <w:rPr>
-          <w:sz w:val="24"/>
-        </w:rPr>
-        <w:t>Initialize Git Repository</w:t>
-      </w:r>
-    </w:p>
-    <w:p>
-      <w:pPr>
-        <w:pStyle w:val="ListParagraph"/>
-        <w:numPr>
-          <w:ilvl w:val="1"/>
-          <w:numId w:val="3"/>
-        </w:numPr>
-        <w:rPr>
-          <w:sz w:val="24"/>
-        </w:rPr>
-      </w:pPr>
-      <w:r>
-        <w:rPr>
-          <w:sz w:val="24"/>
-        </w:rPr>
-        <w:t>Add Project Member</w:t>
-      </w:r>
-    </w:p>
-    <w:p>
-      <w:pPr>
-        <w:pStyle w:val="ListParagraph"/>
-        <w:numPr>
-          <w:ilvl w:val="2"/>
-          <w:numId w:val="3"/>
-        </w:numPr>
-        <w:rPr>
-          <w:sz w:val="24"/>
-        </w:rPr>
-      </w:pPr>
-      <w:r>
-        <w:rPr>
-          <w:sz w:val="24"/>
-        </w:rPr>
-        <w:t>Add Member to Project</w:t>
-      </w:r>
-    </w:p>
-    <w:p>
-      <w:pPr>
-        <w:pStyle w:val="ListParagraph"/>
-        <w:numPr>
-          <w:ilvl w:val="1"/>
-          <w:numId w:val="3"/>
-        </w:numPr>
-        <w:rPr>
-          <w:sz w:val="24"/>
-        </w:rPr>
-      </w:pPr>
-      <w:r>
-        <w:rPr>
-          <w:sz w:val="24"/>
-        </w:rPr>
-        <w:t>Delete Project</w:t>
-      </w:r>
-    </w:p>
-    <w:p>
-      <w:pPr>
-        <w:pStyle w:val="ListParagraph"/>
-        <w:numPr>
-          <w:ilvl w:val="2"/>
-          <w:numId w:val="3"/>
-        </w:numPr>
-        <w:rPr>
-          <w:sz w:val="24"/>
-        </w:rPr>
-      </w:pPr>
-      <w:r>
-        <w:rPr>
-          <w:sz w:val="24"/>
-        </w:rPr>
-        <w:lastRenderedPageBreak/>
-        <w:t>Delete a Project</w:t>
-      </w:r>
-    </w:p>
-    <w:p>
-      <w:pPr>
-        <w:pStyle w:val="ListParagraph"/>
-        <w:numPr>
-          <w:ilvl w:val="1"/>
-          <w:numId w:val="3"/>
-        </w:numPr>
-        <w:rPr>
-          <w:sz w:val="24"/>
-        </w:rPr>
-      </w:pPr>
-      <w:r>
-        <w:rPr>
-          <w:sz w:val="24"/>
-        </w:rPr>
-        <w:t>Delete Inexistent Project</w:t>
-      </w:r>
-    </w:p>
-    <w:p>
-      <w:pPr>
-        <w:pStyle w:val="ListParagraph"/>
-        <w:numPr>
-          <w:ilvl w:val="2"/>
-          <w:numId w:val="3"/>
-        </w:numPr>
-        <w:rPr>
-          <w:sz w:val="24"/>
-        </w:rPr>
-      </w:pPr>
-      <w:r>
-        <w:rPr>
-          <w:sz w:val="24"/>
-        </w:rPr>
-        <w:t xml:space="preserve">Try to delete the same project again (inexistent) – </w:t>
-      </w:r>
-      <w:r>
-        <w:rPr>
-          <w:sz w:val="24"/>
-        </w:rPr>
-        <w:t>Throw error (404)</w:t>
-      </w:r>
-    </w:p>
-    <w:p>
-      <w:pPr>
-        <w:pStyle w:val="ListParagraph"/>
-        <w:numPr>
-          <w:ilvl w:val="0"/>
-          <w:numId w:val="3"/>
-        </w:numPr>
-        <w:rPr>
-          <w:sz w:val="24"/>
-        </w:rPr>
-      </w:pPr>
-      <w:r>
-        <w:rPr>
-          <w:sz w:val="24"/>
-          <w:szCs w:val="24"/>
-        </w:rPr>
-        <w:t>Git Repository</w:t>
-      </w:r>
-    </w:p>
-    <w:p>
-      <w:pPr>
-        <w:pStyle w:val="ListParagraph"/>
-        <w:numPr>
-          <w:ilvl w:val="1"/>
-          <w:numId w:val="3"/>
-        </w:numPr>
-        <w:rPr>
-          <w:sz w:val="24"/>
-        </w:rPr>
-      </w:pPr>
-      <w:r>
-        <w:rPr>
-          <w:sz w:val="24"/>
-        </w:rPr>
-        <w:t>Get Project Archive</w:t>
-      </w:r>
-    </w:p>
-    <w:p>
-      <w:pPr>
-        <w:pStyle w:val="ListParagraph"/>
-        <w:numPr>
-          <w:ilvl w:val="2"/>
-          <w:numId w:val="3"/>
-        </w:numPr>
-        <w:rPr>
-          <w:sz w:val="24"/>
-        </w:rPr>
-      </w:pPr>
-      <w:r>
-        <w:rPr>
-          <w:sz w:val="24"/>
-        </w:rPr>
-        <w:t>Get archive file containing all the files in the repository</w:t>
-      </w:r>
-    </w:p>
-    <w:p>
-      <w:pPr>
-        <w:pStyle w:val="ListParagraph"/>
-        <w:numPr>
-          <w:ilvl w:val="1"/>
-          <w:numId w:val="3"/>
-        </w:numPr>
-        <w:rPr>
-          <w:sz w:val="24"/>
-        </w:rPr>
-      </w:pPr>
-      <w:r>
-        <w:rPr>
-          <w:sz w:val="24"/>
-        </w:rPr>
-        <w:t>Get Branches</w:t>
-      </w:r>
-    </w:p>
-    <w:p>
-      <w:pPr>
-        <w:pStyle w:val="ListParagraph"/>
-        <w:numPr>
-          <w:ilvl w:val="2"/>
-          <w:numId w:val="3"/>
-        </w:numPr>
-        <w:rPr>
-          <w:sz w:val="24"/>
-        </w:rPr>
-      </w:pPr>
-      <w:r>
-        <w:rPr>
-          <w:sz w:val="24"/>
-        </w:rPr>
-        <w:t>Get project branches</w:t>
-      </w:r>
-    </w:p>
-    <w:p>
-      <w:pPr>
-        <w:pStyle w:val="ListParagraph"/>
-        <w:numPr>
-          <w:ilvl w:val="1"/>
-          <w:numId w:val="3"/>
-        </w:numPr>
-        <w:rPr>
-          <w:sz w:val="24"/>
-        </w:rPr>
-      </w:pPr>
-      <w:r>
-        <w:rPr>
-          <w:sz w:val="24"/>
-        </w:rPr>
-        <w:t>Get Branch</w:t>
-      </w:r>
-    </w:p>
-    <w:p>
-      <w:pPr>
-        <w:pStyle w:val="ListParagraph"/>
-        <w:numPr>
-          <w:ilvl w:val="2"/>
-          <w:numId w:val="3"/>
-        </w:numPr>
-        <w:rPr>
-          <w:sz w:val="24"/>
-        </w:rPr>
-      </w:pPr>
-      <w:r>
-        <w:rPr>
-          <w:sz w:val="24"/>
-        </w:rPr>
-        <w:t>Get a specific branch information</w:t>
-      </w:r>
-    </w:p>
-    <w:p>
-      <w:pPr>
-        <w:pStyle w:val="ListParagraph"/>
-        <w:numPr>
-          <w:ilvl w:val="1"/>
-          <w:numId w:val="3"/>
-        </w:numPr>
-        <w:rPr>
-          <w:sz w:val="24"/>
-        </w:rPr>
-      </w:pPr>
-      <w:r>
-        <w:rPr>
-          <w:sz w:val="24"/>
-        </w:rPr>
-        <w:t>Get Inexistent Branch</w:t>
-      </w:r>
-    </w:p>
-    <w:p>
-      <w:pPr>
-        <w:pStyle w:val="ListParagraph"/>
-        <w:numPr>
-          <w:ilvl w:val="2"/>
-          <w:numId w:val="3"/>
-        </w:numPr>
-        <w:rPr>
-          <w:sz w:val="24"/>
-        </w:rPr>
-      </w:pPr>
-      <w:r>
-        <w:rPr>
-          <w:sz w:val="24"/>
-        </w:rPr>
-        <w:t xml:space="preserve">Try to get a branch that does not exist – </w:t>
-      </w:r>
-      <w:r>
-        <w:rPr>
-          <w:sz w:val="24"/>
-        </w:rPr>
-        <w:t>Throw error (404)</w:t>
-      </w:r>
-    </w:p>
-    <w:p>
-      <w:pPr>
-        <w:pStyle w:val="ListParagraph"/>
-        <w:numPr>
-          <w:ilvl w:val="1"/>
-          <w:numId w:val="3"/>
-        </w:numPr>
-        <w:rPr>
-          <w:sz w:val="24"/>
-        </w:rPr>
-      </w:pPr>
-      <w:r>
-        <w:rPr>
-          <w:sz w:val="24"/>
-        </w:rPr>
-        <w:t>Get Commits</w:t>
-      </w:r>
-    </w:p>
-    <w:p>
-      <w:pPr>
-        <w:pStyle w:val="ListParagraph"/>
-        <w:numPr>
-          <w:ilvl w:val="2"/>
-          <w:numId w:val="3"/>
-        </w:numPr>
-        <w:rPr>
-          <w:sz w:val="24"/>
-        </w:rPr>
-      </w:pPr>
-      <w:r>
-        <w:rPr>
-          <w:sz w:val="24"/>
-        </w:rPr>
-        <w:t>Get project commits</w:t>
-      </w:r>
-    </w:p>
-    <w:p>
-      <w:pPr>
-        <w:pStyle w:val="ListParagraph"/>
-        <w:numPr>
-          <w:ilvl w:val="1"/>
-          <w:numId w:val="3"/>
-        </w:numPr>
-        <w:rPr>
-          <w:sz w:val="24"/>
-        </w:rPr>
-      </w:pPr>
-      <w:r>
-        <w:rPr>
-          <w:sz w:val="24"/>
-        </w:rPr>
-        <w:t>Get Commit</w:t>
-      </w:r>
-    </w:p>
-    <w:p>
-      <w:pPr>
-        <w:pStyle w:val="ListParagraph"/>
-        <w:numPr>
-          <w:ilvl w:val="2"/>
-          <w:numId w:val="3"/>
-        </w:numPr>
-        <w:rPr>
-          <w:sz w:val="24"/>
-        </w:rPr>
-      </w:pPr>
-      <w:r>
-        <w:rPr>
-          <w:sz w:val="24"/>
-        </w:rPr>
-        <w:t>Get a specific commit</w:t>
-      </w:r>
-    </w:p>
-    <w:p>
-      <w:pPr>
-        <w:pStyle w:val="ListParagraph"/>
-        <w:numPr>
-          <w:ilvl w:val="1"/>
-          <w:numId w:val="3"/>
-        </w:numPr>
-        <w:rPr>
-          <w:sz w:val="24"/>
-        </w:rPr>
-      </w:pPr>
-      <w:r>
-        <w:rPr>
-          <w:sz w:val="24"/>
-        </w:rPr>
-        <w:t>Get Diff</w:t>
-      </w:r>
-    </w:p>
-    <w:p>
-      <w:pPr>
-        <w:pStyle w:val="ListParagraph"/>
-        <w:numPr>
-          <w:ilvl w:val="2"/>
-          <w:numId w:val="3"/>
-        </w:numPr>
-        <w:rPr>
-          <w:sz w:val="24"/>
-        </w:rPr>
-      </w:pPr>
-      <w:r>
-        <w:rPr>
-          <w:sz w:val="24"/>
-        </w:rPr>
-        <w:t>Get diff between last commit and the one before</w:t>
-      </w:r>
-    </w:p>
-    <w:p>
-      <w:pPr>
-        <w:pStyle w:val="ListParagraph"/>
-        <w:numPr>
-          <w:ilvl w:val="1"/>
-          <w:numId w:val="3"/>
-        </w:numPr>
-        <w:rPr>
-          <w:sz w:val="24"/>
-        </w:rPr>
-      </w:pPr>
-      <w:r>
-        <w:rPr>
-          <w:sz w:val="24"/>
-        </w:rPr>
-        <w:t>List Repository Tree</w:t>
-      </w:r>
-    </w:p>
-    <w:p>
-      <w:pPr>
-        <w:pStyle w:val="ListParagraph"/>
-        <w:numPr>
-          <w:ilvl w:val="2"/>
-          <w:numId w:val="3"/>
-        </w:numPr>
-        <w:rPr>
-          <w:sz w:val="24"/>
-        </w:rPr>
-      </w:pPr>
-      <w:r>
-        <w:rPr>
-          <w:sz w:val="24"/>
-        </w:rPr>
-        <w:t>List Repository Tree</w:t>
-      </w:r>
-    </w:p>
-    <w:p>
-      <w:pPr>
-        <w:pStyle w:val="ListParagraph"/>
-        <w:numPr>
-          <w:ilvl w:val="1"/>
-          <w:numId w:val="3"/>
-        </w:numPr>
-        <w:rPr>
-          <w:sz w:val="24"/>
-        </w:rPr>
-      </w:pPr>
-      <w:r>
-        <w:rPr>
-          <w:sz w:val="24"/>
-        </w:rPr>
-        <w:t xml:space="preserve">Get </w:t>
-      </w:r>
-      <w:r>
-        <w:rPr>
-          <w:sz w:val="24"/>
-        </w:rPr>
-        <w:t>Blob</w:t>
-      </w:r>
-    </w:p>
-    <w:p>
-      <w:pPr>
-        <w:pStyle w:val="ListParagraph"/>
-        <w:numPr>
-          <w:ilvl w:val="2"/>
-          <w:numId w:val="3"/>
-        </w:numPr>
-        <w:rPr>
-          <w:sz w:val="24"/>
-        </w:rPr>
-      </w:pPr>
-      <w:r>
-        <w:rPr>
-          <w:sz w:val="24"/>
-        </w:rPr>
-        <w:t>Get raw blob of a file</w:t>
-      </w:r>
-    </w:p>
-    <w:p>
-      <w:pPr>
-        <w:pStyle w:val="ListParagraph"/>
-        <w:numPr>
-          <w:ilvl w:val="0"/>
-          <w:numId w:val="3"/>
-        </w:numPr>
-        <w:rPr>
-          <w:sz w:val="24"/>
-        </w:rPr>
-      </w:pPr>
-      <w:r>
-        <w:rPr>
-          <w:sz w:val="24"/>
-        </w:rPr>
-        <w:t>Git Session</w:t>
-      </w:r>
-    </w:p>
-    <w:p>
-      <w:pPr>
-        <w:pStyle w:val="ListParagraph"/>
-        <w:numPr>
-          <w:ilvl w:val="1"/>
-          <w:numId w:val="3"/>
-        </w:numPr>
-        <w:rPr>
-          <w:sz w:val="24"/>
-        </w:rPr>
-      </w:pPr>
-      <w:r>
-        <w:rPr>
-          <w:sz w:val="24"/>
-        </w:rPr>
-        <w:t>Login</w:t>
-      </w:r>
-    </w:p>
-    <w:p>
-      <w:pPr>
-        <w:pStyle w:val="ListParagraph"/>
-        <w:numPr>
-          <w:ilvl w:val="2"/>
-          <w:numId w:val="3"/>
-        </w:numPr>
-        <w:rPr>
-          <w:sz w:val="24"/>
-        </w:rPr>
-      </w:pPr>
-      <w:r>
-        <w:rPr>
-          <w:sz w:val="24"/>
-        </w:rPr>
-        <w:t>Login to get private_token</w:t>
-      </w:r>
-    </w:p>
-    <w:p>
-      <w:pPr>
-        <w:pStyle w:val="ListParagraph"/>
-        <w:numPr>
-          <w:ilvl w:val="0"/>
-          <w:numId w:val="3"/>
-        </w:numPr>
-        <w:rPr>
-          <w:sz w:val="24"/>
-        </w:rPr>
-      </w:pPr>
-      <w:r>
-        <w:rPr>
-          <w:sz w:val="24"/>
-        </w:rPr>
-        <w:t>Git Users</w:t>
-      </w:r>
-    </w:p>
-    <w:p>
-      <w:pPr>
-        <w:pStyle w:val="ListParagraph"/>
-        <w:numPr>
-          <w:ilvl w:val="1"/>
-          <w:numId w:val="3"/>
-        </w:numPr>
-        <w:rPr>
-          <w:sz w:val="24"/>
-        </w:rPr>
-      </w:pPr>
-      <w:r>
-        <w:rPr>
-          <w:sz w:val="24"/>
-        </w:rPr>
-        <w:t>Create User</w:t>
-      </w:r>
-    </w:p>
-    <w:p>
-      <w:pPr>
-        <w:pStyle w:val="ListParagraph"/>
-        <w:numPr>
-          <w:ilvl w:val="2"/>
-          <w:numId w:val="3"/>
-        </w:numPr>
-        <w:rPr>
-          <w:sz w:val="24"/>
-        </w:rPr>
-      </w:pPr>
-      <w:r>
-        <w:rPr>
-          <w:sz w:val="24"/>
-        </w:rPr>
-        <w:t>Create a new user</w:t>
-      </w:r>
-    </w:p>
-    <w:p>
-      <w:pPr>
-        <w:pStyle w:val="ListParagraph"/>
-        <w:numPr>
-          <w:ilvl w:val="1"/>
-          <w:numId w:val="3"/>
-        </w:numPr>
-        <w:rPr>
-          <w:sz w:val="24"/>
-        </w:rPr>
-      </w:pPr>
-      <w:r>
-        <w:rPr>
-          <w:sz w:val="24"/>
-        </w:rPr>
-        <w:t xml:space="preserve">Fail to create user </w:t>
-      </w:r>
-    </w:p>
-    <w:p>
-      <w:pPr>
-        <w:pStyle w:val="ListParagraph"/>
-        <w:numPr>
-          <w:ilvl w:val="2"/>
-          <w:numId w:val="3"/>
-        </w:numPr>
-        <w:rPr>
-          <w:sz w:val="24"/>
-        </w:rPr>
-      </w:pPr>
-      <w:r>
-        <w:rPr>
-          <w:sz w:val="24"/>
-        </w:rPr>
-        <w:t xml:space="preserve">Try to create a user that </w:t>
-      </w:r>
-      <w:r>
-        <w:rPr>
-          <w:sz w:val="24"/>
-        </w:rPr>
-        <w:t xml:space="preserve">already </w:t>
-      </w:r>
-      <w:r>
-        <w:rPr>
-          <w:sz w:val="24"/>
-        </w:rPr>
-        <w:t>exists</w:t>
-      </w:r>
-      <w:r>
-        <w:rPr>
-          <w:sz w:val="24"/>
-        </w:rPr>
-        <w:t xml:space="preserve"> – throw error (404)</w:t>
-      </w:r>
-    </w:p>
-    <w:p>
-      <w:pPr>
-        <w:pStyle w:val="ListParagraph"/>
-        <w:numPr>
-          <w:ilvl w:val="1"/>
-          <w:numId w:val="3"/>
-        </w:numPr>
-        <w:rPr>
-          <w:sz w:val="24"/>
-        </w:rPr>
-      </w:pPr>
-      <w:r>
-        <w:rPr>
-          <w:sz w:val="24"/>
-        </w:rPr>
-        <w:t>Get Users</w:t>
-      </w:r>
-    </w:p>
-    <w:p>
-      <w:pPr>
-        <w:pStyle w:val="ListParagraph"/>
-        <w:numPr>
-          <w:ilvl w:val="2"/>
-          <w:numId w:val="3"/>
-        </w:numPr>
-        <w:rPr>
-          <w:sz w:val="24"/>
-        </w:rPr>
-      </w:pPr>
-      <w:r>
-        <w:rPr>
-          <w:sz w:val="24"/>
-        </w:rPr>
-        <w:t>Get users</w:t>
-      </w:r>
-    </w:p>
-    <w:p>
-      <w:pPr>
-        <w:pStyle w:val="ListParagraph"/>
-        <w:numPr>
-          <w:ilvl w:val="1"/>
-          <w:numId w:val="3"/>
-        </w:numPr>
-        <w:rPr>
-          <w:sz w:val="24"/>
-        </w:rPr>
-      </w:pPr>
-      <w:r>
-        <w:rPr>
-          <w:sz w:val="24"/>
-        </w:rPr>
-        <w:t>Get User</w:t>
-      </w:r>
-    </w:p>
-    <w:p>
-      <w:pPr>
-        <w:pStyle w:val="ListParagraph"/>
-        <w:numPr>
-          <w:ilvl w:val="2"/>
-          <w:numId w:val="3"/>
-        </w:numPr>
-        <w:rPr>
-          <w:sz w:val="24"/>
-        </w:rPr>
-      </w:pPr>
-      <w:r>
-        <w:rPr>
-          <w:sz w:val="24"/>
-        </w:rPr>
-        <w:t>Get a specific user information</w:t>
-      </w:r>
-    </w:p>
-    <w:p>
-      <w:pPr>
-        <w:pStyle w:val="ListParagraph"/>
-        <w:numPr>
-          <w:ilvl w:val="1"/>
-          <w:numId w:val="3"/>
-        </w:numPr>
-        <w:rPr>
-          <w:sz w:val="24"/>
-        </w:rPr>
-      </w:pPr>
-      <w:r>
-        <w:rPr>
-          <w:sz w:val="24"/>
-        </w:rPr>
-        <w:t>Modify User</w:t>
-      </w:r>
-    </w:p>
-    <w:p>
-      <w:pPr>
-        <w:pStyle w:val="ListParagraph"/>
-        <w:numPr>
-          <w:ilvl w:val="2"/>
-          <w:numId w:val="3"/>
-        </w:numPr>
-        <w:rPr>
-          <w:sz w:val="24"/>
-        </w:rPr>
-      </w:pPr>
-      <w:r>
-        <w:rPr>
-          <w:sz w:val="24"/>
-        </w:rPr>
-        <w:t>Modify one or more fields of user information</w:t>
-      </w:r>
-    </w:p>
-    <w:p>
-      <w:pPr>
-        <w:pStyle w:val="ListParagraph"/>
-        <w:numPr>
-          <w:ilvl w:val="1"/>
-          <w:numId w:val="3"/>
-        </w:numPr>
-        <w:rPr>
-          <w:sz w:val="24"/>
-        </w:rPr>
-      </w:pPr>
-      <w:r>
-        <w:rPr>
-          <w:sz w:val="24"/>
-        </w:rPr>
-        <w:t>Delete User</w:t>
-      </w:r>
-    </w:p>
-    <w:p>
-      <w:pPr>
-        <w:pStyle w:val="ListParagraph"/>
-        <w:numPr>
-          <w:ilvl w:val="2"/>
-          <w:numId w:val="3"/>
-        </w:numPr>
-        <w:rPr>
-          <w:sz w:val="24"/>
-        </w:rPr>
-      </w:pPr>
-      <w:r>
-        <w:rPr>
-          <w:sz w:val="24"/>
-        </w:rPr>
-        <w:t>Delete a user</w:t>
-      </w:r>
-    </w:p>
-    <w:p>
-      <w:pPr>
-        <w:pStyle w:val="ListParagraph"/>
-        <w:numPr>
-          <w:ilvl w:val="1"/>
-          <w:numId w:val="3"/>
-        </w:numPr>
-        <w:rPr>
-          <w:sz w:val="24"/>
-        </w:rPr>
-      </w:pPr>
-      <w:r>
-        <w:rPr>
-          <w:sz w:val="24"/>
-        </w:rPr>
-        <w:t>Fail getting deleted user</w:t>
-      </w:r>
-    </w:p>
-    <w:p>
-      <w:pPr>
-        <w:pStyle w:val="ListParagraph"/>
-        <w:numPr>
-          <w:ilvl w:val="2"/>
-          <w:numId w:val="3"/>
-        </w:numPr>
-        <w:rPr>
-          <w:sz w:val="24"/>
-        </w:rPr>
-      </w:pPr>
-      <w:r>
-        <w:rPr>
-          <w:sz w:val="24"/>
-        </w:rPr>
-        <w:t xml:space="preserve">Try to delete a user that does not exist – </w:t>
-      </w:r>
-      <w:r>
-        <w:rPr>
-          <w:sz w:val="24"/>
-        </w:rPr>
-        <w:t>throw error (404)</w:t>
-      </w:r>
-    </w:p>
-    <w:p>
-      <w:pPr>
-        <w:pStyle w:val="ListParagraph"/>
-        <w:numPr>
-          <w:ilvl w:val="0"/>
-          <w:numId w:val="3"/>
-        </w:numPr>
-        <w:rPr>
-          <w:sz w:val="24"/>
-        </w:rPr>
-      </w:pPr>
-      <w:r>
-        <w:rPr>
-          <w:sz w:val="24"/>
-        </w:rPr>
-        <w:lastRenderedPageBreak/>
-        <w:t>Sendgrid</w:t>
-      </w:r>
-    </w:p>
-    <w:p>
-      <w:pPr>
-        <w:pStyle w:val="ListParagraph"/>
-        <w:numPr>
-          <w:ilvl w:val="1"/>
-          <w:numId w:val="3"/>
-        </w:numPr>
-        <w:rPr>
-          <w:sz w:val="24"/>
-        </w:rPr>
-      </w:pPr>
-      <w:r>
-        <w:rPr>
-          <w:sz w:val="24"/>
-        </w:rPr>
-        <w:t>Send Email</w:t>
-      </w:r>
-    </w:p>
-    <w:p>
-      <w:pPr>
-        <w:pStyle w:val="ListParagraph"/>
-        <w:numPr>
-          <w:ilvl w:val="2"/>
-          <w:numId w:val="3"/>
-        </w:numPr>
-        <w:rPr>
-          <w:sz w:val="24"/>
-        </w:rPr>
-      </w:pPr>
-      <w:r>
-        <w:rPr>
-          <w:sz w:val="24"/>
-        </w:rPr>
-        <w:t>Send an email from an email to another.</w:t>
-      </w:r>
-    </w:p>
-    <w:p>
-      <w:pPr>
-        <w:pStyle w:val="Heading2"/>
-      </w:pPr>
-      <w:r>
-        <w:t xml:space="preserve">Features </w:t>
-      </w:r>
-      <w:r>
-        <w:t>not</w:t>
-      </w:r>
-      <w:r>
-        <w:t xml:space="preserve"> to be </w:t>
-      </w:r>
-      <w:r>
-        <w:t>tested</w:t>
-      </w:r>
-    </w:p>
-    <w:p>
-      <w:pPr>
-        <w:pStyle w:val="ListParagraph"/>
-        <w:numPr>
-          <w:ilvl w:val="0"/>
-          <w:numId w:val="3"/>
-        </w:numPr>
-        <w:rPr>
-          <w:sz w:val="24"/>
-        </w:rPr>
-      </w:pPr>
-      <w:r>
-        <w:rPr>
-          <w:sz w:val="24"/>
-          <w:szCs w:val="24"/>
-        </w:rPr>
-        <w:t>None.</w:t>
-      </w:r>
-    </w:p>
-    <w:p>
-      <w:pPr>
-        <w:pStyle w:val="Heading2"/>
-      </w:pPr>
-      <w:r>
-        <w:t>Approach</w:t>
-      </w:r>
-    </w:p>
-    <w:p>
-      <w:pPr>
-        <w:pStyle w:val="Heading3"/>
-      </w:pPr>
-      <w:r>
-        <w:t>General Description</w:t>
-      </w:r>
-    </w:p>
-    <w:p>
-      <w:pPr>
-        <w:ind w:firstLine="720"/>
-      </w:pPr>
-      <w:r>
-        <w:t>The tests will consist of calling the specific functions and compare the responses status codes and/or body with the ones expected.</w:t>
-      </w:r>
-      <w:r>
-        <w:t xml:space="preserve"> The procedure is included in the test procedure plan.</w:t>
-      </w:r>
-    </w:p>
-    <w:p>
-      <w:pPr>
-        <w:pStyle w:val="Heading3"/>
-      </w:pPr>
-      <w:r>
-        <w:t>Tools</w:t>
-      </w:r>
-    </w:p>
-    <w:p>
-      <w:pPr>
-        <w:pStyle w:val="ListParagraph"/>
-        <w:numPr>
-          <w:ilvl w:val="0"/>
-          <w:numId w:val="3"/>
-        </w:numPr>
-        <w:rPr>
-          <w:sz w:val="24"/>
-        </w:rPr>
-      </w:pPr>
-      <w:r>
-        <w:rPr>
-          <w:b/>
-          <w:bCs/>
-          <w:sz w:val="24"/>
-          <w:szCs w:val="24"/>
-        </w:rPr>
-        <w:t>Terminal</w:t>
-      </w:r>
-      <w:r>
-        <w:rPr>
-          <w:b/>
-          <w:bCs/>
-          <w:sz w:val="24"/>
-          <w:szCs w:val="24"/>
-        </w:rPr>
-        <w:t>:</w:t>
-      </w:r>
-      <w:r>
-        <w:rPr>
-          <w:sz w:val="24"/>
-          <w:szCs w:val="24"/>
-        </w:rPr>
-        <w:t xml:space="preserve"> Needed to run the test script</w:t>
-      </w:r>
-    </w:p>
-    <w:p>
-      <w:pPr>
-        <w:pStyle w:val="ListParagraph"/>
-        <w:numPr>
-          <w:ilvl w:val="0"/>
-          <w:numId w:val="3"/>
-        </w:numPr>
-        <w:rPr>
-          <w:sz w:val="24"/>
-        </w:rPr>
-      </w:pPr>
-      <w:r>
-        <w:rPr>
-          <w:b/>
-          <w:bCs/>
-          <w:sz w:val="24"/>
-          <w:szCs w:val="24"/>
-        </w:rPr>
-        <w:t>Node.js</w:t>
-      </w:r>
-      <w:r>
-        <w:rPr>
-          <w:b/>
-          <w:bCs/>
-          <w:sz w:val="24"/>
-          <w:szCs w:val="24"/>
-        </w:rPr>
-        <w:t>:</w:t>
-      </w:r>
-      <w:r>
-        <w:rPr>
-          <w:sz w:val="24"/>
-          <w:szCs w:val="24"/>
-        </w:rPr>
-        <w:t xml:space="preserve"> The tests are written using node</w:t>
-      </w:r>
-    </w:p>
-    <w:p>
-      <w:pPr>
-        <w:pStyle w:val="ListParagraph"/>
-        <w:numPr>
-          <w:ilvl w:val="0"/>
-          <w:numId w:val="3"/>
-        </w:numPr>
-        <w:rPr>
-          <w:sz w:val="24"/>
-        </w:rPr>
-      </w:pPr>
-      <w:r>
-        <w:rPr>
-          <w:b/>
-          <w:bCs/>
-          <w:sz w:val="24"/>
-          <w:szCs w:val="24"/>
-        </w:rPr>
-        <w:t>Chai:</w:t>
-      </w:r>
-      <w:r>
-        <w:rPr>
-          <w:sz w:val="24"/>
-        </w:rPr>
-        <w:t xml:space="preserve"> For the assertions</w:t>
-      </w:r>
-    </w:p>
-    <w:p>
-      <w:pPr>
-        <w:pStyle w:val="ListParagraph"/>
-        <w:numPr>
-          <w:ilvl w:val="0"/>
-          <w:numId w:val="3"/>
-        </w:numPr>
-        <w:rPr>
-          <w:sz w:val="24"/>
-        </w:rPr>
-      </w:pPr>
-      <w:r>
-        <w:rPr>
-          <w:b/>
-          <w:bCs/>
-          <w:sz w:val="24"/>
-          <w:szCs w:val="24"/>
-        </w:rPr>
-        <w:t>Mocha:</w:t>
-      </w:r>
-      <w:r>
-        <w:rPr>
-          <w:sz w:val="24"/>
-        </w:rPr>
-        <w:t xml:space="preserve"> Testing framework</w:t>
-      </w:r>
-    </w:p>
-    <w:p>
-      <w:pPr>
-        <w:pStyle w:val="ListParagraph"/>
-        <w:numPr>
-          <w:ilvl w:val="0"/>
-          <w:numId w:val="3"/>
-        </w:numPr>
-        <w:rPr>
-          <w:sz w:val="24"/>
-        </w:rPr>
-      </w:pPr>
-      <w:r>
-        <w:rPr>
-          <w:b/>
-          <w:bCs/>
-          <w:sz w:val="24"/>
-          <w:szCs w:val="24"/>
-        </w:rPr>
-        <w:t>Text Editor (Sublime Text):</w:t>
-      </w:r>
-      <w:r>
-        <w:rPr>
-          <w:sz w:val="24"/>
-        </w:rPr>
-        <w:t xml:space="preserve"> To write the tests.</w:t>
-      </w:r>
     </w:p>
     <w:p>
       <w:pPr>
@@ -2308,7 +2389,7 @@
             <w:bCs/>
             <w:noProof/>
           </w:rPr>
-          <w:t>4</w:t>
+          <w:t>3</w:t>
         </w:r>
         <w:r>
           <w:rPr>
@@ -3579,7 +3660,7 @@
 </file>
 
 <file path=customXml/itemProps1.xml><?xml version="1.0" encoding="utf-8"?>
-<ds:datastoreItem xmlns:ds="http://schemas.openxmlformats.org/officeDocument/2006/customXml" ds:itemID="{8D29DCEB-9CA7-446D-9E1E-B4E4F17A8CDE}">
+<ds:datastoreItem xmlns:ds="http://schemas.openxmlformats.org/officeDocument/2006/customXml" ds:itemID="{ACA12DD5-951E-46D9-9878-D82F8AB2EDB9}">
   <ds:schemaRefs>
     <ds:schemaRef ds:uri="http://schemas.openxmlformats.org/officeDocument/2006/bibliography"/>
   </ds:schemaRefs>

</xml_diff>